<commit_message>
add research subject, targets  and questions
</commit_message>
<xml_diff>
--- a/final report/Gender bias in job descriptions.docx
+++ b/final report/Gender bias in job descriptions.docx
@@ -1,6 +1,6 @@
 
 <file path=word/document.xml><?xml version="1.0" encoding="utf-8"?>
-<w:document xmlns:wpc="http://schemas.microsoft.com/office/word/2010/wordprocessingCanvas" xmlns:cx="http://schemas.microsoft.com/office/drawing/2014/chartex" xmlns:cx1="http://schemas.microsoft.com/office/drawing/2015/9/8/chartex" xmlns:cx2="http://schemas.microsoft.com/office/drawing/2015/10/21/chartex" xmlns:cx3="http://schemas.microsoft.com/office/drawing/2016/5/9/chartex" xmlns:cx4="http://schemas.microsoft.com/office/drawing/2016/5/10/chartex" xmlns:cx5="http://schemas.microsoft.com/office/drawing/2016/5/11/chartex" xmlns:cx6="http://schemas.microsoft.com/office/drawing/2016/5/12/chartex" xmlns:cx7="http://schemas.microsoft.com/office/drawing/2016/5/13/chartex" xmlns:cx8="http://schemas.microsoft.com/office/drawing/2016/5/14/chartex" xmlns:mc="http://schemas.openxmlformats.org/markup-compatibility/2006" xmlns:aink="http://schemas.microsoft.com/office/drawing/2016/ink" xmlns:am3d="http://schemas.microsoft.com/office/drawing/2017/model3d" xmlns:o="urn:schemas-microsoft-com:office:office" xmlns:oel="http://schemas.microsoft.com/office/2019/extlst" xmlns:r="http://schemas.openxmlformats.org/officeDocument/2006/relationships" xmlns:m="http://schemas.openxmlformats.org/officeDocument/2006/math" xmlns:v="urn:schemas-microsoft-com:vml" xmlns:wp14="http://schemas.microsoft.com/office/word/2010/wordprocessingDrawing" xmlns:wp="http://schemas.openxmlformats.org/drawingml/2006/wordprocessingDrawing" xmlns:w10="urn:schemas-microsoft-com:office:word" xmlns:w="http://schemas.openxmlformats.org/wordprocessingml/2006/main" xmlns:w14="http://schemas.microsoft.com/office/word/2010/wordml" xmlns:w15="http://schemas.microsoft.com/office/word/2012/wordml" xmlns:w16cex="http://schemas.microsoft.com/office/word/2018/wordml/cex" xmlns:w16cid="http://schemas.microsoft.com/office/word/2016/wordml/cid" xmlns:w16="http://schemas.microsoft.com/office/word/2018/wordml" xmlns:w16du="http://schemas.microsoft.com/office/word/2023/wordml/word16du" xmlns:w16sdtdh="http://schemas.microsoft.com/office/word/2020/wordml/sdtdatahash" xmlns:w16se="http://schemas.microsoft.com/office/word/2015/wordml/symex" xmlns:wpg="http://schemas.microsoft.com/office/word/2010/wordprocessingGroup" xmlns:wpi="http://schemas.microsoft.com/office/word/2010/wordprocessingInk" xmlns:wne="http://schemas.microsoft.com/office/word/2006/wordml" xmlns:wps="http://schemas.microsoft.com/office/word/2010/wordprocessingShape" mc:Ignorable="w14 w15 w16se w16cid w16 w16cex w16sdtdh wp14">
+<w:document xmlns:wpc="http://schemas.microsoft.com/office/word/2010/wordprocessingCanvas" xmlns:cx="http://schemas.microsoft.com/office/drawing/2014/chartex" xmlns:cx1="http://schemas.microsoft.com/office/drawing/2015/9/8/chartex" xmlns:cx2="http://schemas.microsoft.com/office/drawing/2015/10/21/chartex" xmlns:cx3="http://schemas.microsoft.com/office/drawing/2016/5/9/chartex" xmlns:cx4="http://schemas.microsoft.com/office/drawing/2016/5/10/chartex" xmlns:cx5="http://schemas.microsoft.com/office/drawing/2016/5/11/chartex" xmlns:cx6="http://schemas.microsoft.com/office/drawing/2016/5/12/chartex" xmlns:cx7="http://schemas.microsoft.com/office/drawing/2016/5/13/chartex" xmlns:cx8="http://schemas.microsoft.com/office/drawing/2016/5/14/chartex" xmlns:mc="http://schemas.openxmlformats.org/markup-compatibility/2006" xmlns:aink="http://schemas.microsoft.com/office/drawing/2016/ink" xmlns:am3d="http://schemas.microsoft.com/office/drawing/2017/model3d" xmlns:o="urn:schemas-microsoft-com:office:office" xmlns:oel="http://schemas.microsoft.com/office/2019/extlst" xmlns:r="http://schemas.openxmlformats.org/officeDocument/2006/relationships" xmlns:m="http://schemas.openxmlformats.org/officeDocument/2006/math" xmlns:v="urn:schemas-microsoft-com:vml" xmlns:wp14="http://schemas.microsoft.com/office/word/2010/wordprocessingDrawing" xmlns:wp="http://schemas.openxmlformats.org/drawingml/2006/wordprocessingDrawing" xmlns:w10="urn:schemas-microsoft-com:office:word" xmlns:w="http://schemas.openxmlformats.org/wordprocessingml/2006/main" xmlns:w14="http://schemas.microsoft.com/office/word/2010/wordml" xmlns:w15="http://schemas.microsoft.com/office/word/2012/wordml" xmlns:w16cex="http://schemas.microsoft.com/office/word/2018/wordml/cex" xmlns:w16cid="http://schemas.microsoft.com/office/word/2016/wordml/cid" xmlns:w16="http://schemas.microsoft.com/office/word/2018/wordml" xmlns:w16sdtdh="http://schemas.microsoft.com/office/word/2020/wordml/sdtdatahash" xmlns:w16se="http://schemas.microsoft.com/office/word/2015/wordml/symex" xmlns:wpg="http://schemas.microsoft.com/office/word/2010/wordprocessingGroup" xmlns:wpi="http://schemas.microsoft.com/office/word/2010/wordprocessingInk" xmlns:wne="http://schemas.microsoft.com/office/word/2006/wordml" xmlns:wps="http://schemas.microsoft.com/office/word/2010/wordprocessingShape" mc:Ignorable="w14 w15 w16se w16cid w16 w16cex w16sdtdh wp14">
   <w:body>
     <w:p>
       <w:pPr>
@@ -9,26 +9,153 @@
         <w:rPr>
           <w:b/>
           <w:bCs/>
+          <w:sz w:val="48"/>
+          <w:szCs w:val="48"/>
+          <w:u w:val="single"/>
+          <w:vertAlign w:val="subscript"/>
+          <w:lang w:val="en-US"/>
+        </w:rPr>
+      </w:pPr>
+      <w:r>
+        <w:rPr>
+          <w:b/>
+          <w:bCs/>
+          <w:sz w:val="48"/>
+          <w:szCs w:val="48"/>
+          <w:u w:val="single"/>
+          <w:vertAlign w:val="subscript"/>
+          <w:lang w:val="en-US"/>
+        </w:rPr>
+        <w:t>Gender Bias In Job Descriptions</w:t>
+      </w:r>
+    </w:p>
+    <w:p>
+      <w:pPr>
+        <w:shd w:val="clear" w:color="auto" w:fill="FFFFFF"/>
+        <w:spacing w:before="100" w:beforeAutospacing="1" w:after="100" w:afterAutospacing="1" w:line="240" w:lineRule="auto"/>
+        <w:rPr>
+          <w:sz w:val="26"/>
+          <w:szCs w:val="26"/>
+          <w:lang w:val="en-US"/>
+        </w:rPr>
+      </w:pPr>
+      <w:r>
+        <w:rPr>
           <w:sz w:val="26"/>
           <w:szCs w:val="26"/>
           <w:u w:val="single"/>
-          <w:rtl/>
-          <w:lang w:val="en-US"/>
-        </w:rPr>
-      </w:pPr>
-      <w:r>
-        <w:rPr>
-          <w:rFonts w:hint="cs"/>
-          <w:b/>
-          <w:bCs/>
+          <w:lang w:val="en-US"/>
+        </w:rPr>
+        <w:t>Submitters</w:t>
+      </w:r>
+      <w:r>
+        <w:rPr>
           <w:sz w:val="26"/>
           <w:szCs w:val="26"/>
-          <w:u w:val="single"/>
-          <w:rtl/>
-          <w:lang w:val="en-US"/>
-        </w:rPr>
-        <w:t>סדנה במדמח</w:t>
-      </w:r>
+          <w:lang w:val="en-US"/>
+        </w:rPr>
+        <w:t xml:space="preserve">: </w:t>
+      </w:r>
+    </w:p>
+    <w:p>
+      <w:pPr>
+        <w:shd w:val="clear" w:color="auto" w:fill="FFFFFF"/>
+        <w:spacing w:before="100" w:beforeAutospacing="1" w:after="100" w:afterAutospacing="1" w:line="240" w:lineRule="auto"/>
+        <w:rPr>
+          <w:sz w:val="26"/>
+          <w:szCs w:val="26"/>
+          <w:lang w:val="en-US"/>
+        </w:rPr>
+      </w:pPr>
+      <w:r>
+        <w:rPr>
+          <w:sz w:val="26"/>
+          <w:szCs w:val="26"/>
+          <w:lang w:val="en-US"/>
+        </w:rPr>
+        <w:tab/>
+        <w:t xml:space="preserve">Liron Cohen, </w:t>
+      </w:r>
+      <w:r>
+        <w:rPr>
+          <w:sz w:val="26"/>
+          <w:szCs w:val="26"/>
+          <w:highlight w:val="yellow"/>
+          <w:lang w:val="en-US"/>
+        </w:rPr>
+        <w:t>XXX</w:t>
+      </w:r>
+    </w:p>
+    <w:p>
+      <w:pPr>
+        <w:shd w:val="clear" w:color="auto" w:fill="FFFFFF"/>
+        <w:spacing w:before="100" w:beforeAutospacing="1" w:after="100" w:afterAutospacing="1" w:line="240" w:lineRule="auto"/>
+        <w:rPr>
+          <w:sz w:val="26"/>
+          <w:szCs w:val="26"/>
+          <w:lang w:val="en-US"/>
+        </w:rPr>
+      </w:pPr>
+      <w:r>
+        <w:rPr>
+          <w:sz w:val="26"/>
+          <w:szCs w:val="26"/>
+          <w:lang w:val="en-US"/>
+        </w:rPr>
+        <w:tab/>
+        <w:t xml:space="preserve">Yuval Mor, </w:t>
+      </w:r>
+      <w:r>
+        <w:rPr>
+          <w:sz w:val="26"/>
+          <w:szCs w:val="26"/>
+          <w:highlight w:val="yellow"/>
+          <w:lang w:val="en-US"/>
+        </w:rPr>
+        <w:t>XXX</w:t>
+      </w:r>
+    </w:p>
+    <w:p>
+      <w:pPr>
+        <w:shd w:val="clear" w:color="auto" w:fill="FFFFFF"/>
+        <w:spacing w:before="100" w:beforeAutospacing="1" w:after="100" w:afterAutospacing="1" w:line="240" w:lineRule="auto"/>
+        <w:rPr>
+          <w:sz w:val="26"/>
+          <w:szCs w:val="26"/>
+          <w:lang w:val="en-US"/>
+        </w:rPr>
+      </w:pPr>
+      <w:r>
+        <w:rPr>
+          <w:sz w:val="26"/>
+          <w:szCs w:val="26"/>
+          <w:lang w:val="en-US"/>
+        </w:rPr>
+        <w:tab/>
+        <w:t>Ofer Tlusty, 311396303</w:t>
+      </w:r>
+    </w:p>
+    <w:p>
+      <w:pPr>
+        <w:shd w:val="clear" w:color="auto" w:fill="FFFFFF"/>
+        <w:spacing w:before="100" w:beforeAutospacing="1" w:after="100" w:afterAutospacing="1" w:line="240" w:lineRule="auto"/>
+        <w:rPr>
+          <w:sz w:val="26"/>
+          <w:szCs w:val="26"/>
+          <w:lang w:val="en-US"/>
+        </w:rPr>
+      </w:pPr>
+    </w:p>
+    <w:p>
+      <w:pPr>
+        <w:shd w:val="clear" w:color="auto" w:fill="FFFFFF"/>
+        <w:spacing w:before="100" w:beforeAutospacing="1" w:after="100" w:afterAutospacing="1" w:line="240" w:lineRule="auto"/>
+        <w:rPr>
+          <w:sz w:val="26"/>
+          <w:szCs w:val="26"/>
+          <w:lang w:val="en-US"/>
+        </w:rPr>
+      </w:pPr>
     </w:p>
     <w:p>
       <w:pPr>
@@ -278,104 +405,10 @@
       <w:pPr>
         <w:spacing w:line="240" w:lineRule="auto"/>
         <w:rPr>
-          <w:rFonts w:asciiTheme="majorHAnsi" w:hAnsiTheme="majorHAnsi" w:cstheme="majorHAnsi"/>
+          <w:rFonts w:asciiTheme="majorHAnsi" w:hAnsiTheme="majorHAnsi" w:cstheme="majorHAnsi" w:hint="cs"/>
           <w:sz w:val="24"/>
           <w:szCs w:val="24"/>
           <w:rtl/>
-          <w:lang w:val="en-US"/>
-        </w:rPr>
-      </w:pPr>
-    </w:p>
-    <w:p>
-      <w:pPr>
-        <w:spacing w:line="240" w:lineRule="auto"/>
-        <w:rPr>
-          <w:rFonts w:asciiTheme="majorHAnsi" w:hAnsiTheme="majorHAnsi" w:cstheme="majorHAnsi"/>
-          <w:sz w:val="24"/>
-          <w:szCs w:val="24"/>
-          <w:rtl/>
-          <w:lang w:val="en-US"/>
-        </w:rPr>
-      </w:pPr>
-    </w:p>
-    <w:p>
-      <w:pPr>
-        <w:spacing w:line="240" w:lineRule="auto"/>
-        <w:rPr>
-          <w:rFonts w:asciiTheme="majorHAnsi" w:hAnsiTheme="majorHAnsi" w:cstheme="majorHAnsi"/>
-          <w:sz w:val="24"/>
-          <w:szCs w:val="24"/>
-          <w:rtl/>
-          <w:lang w:val="en-US"/>
-        </w:rPr>
-      </w:pPr>
-    </w:p>
-    <w:p>
-      <w:pPr>
-        <w:spacing w:line="240" w:lineRule="auto"/>
-        <w:rPr>
-          <w:rFonts w:asciiTheme="majorHAnsi" w:hAnsiTheme="majorHAnsi" w:cstheme="majorHAnsi"/>
-          <w:sz w:val="24"/>
-          <w:szCs w:val="24"/>
-          <w:rtl/>
-          <w:lang w:val="en-US"/>
-        </w:rPr>
-      </w:pPr>
-    </w:p>
-    <w:p>
-      <w:pPr>
-        <w:spacing w:line="240" w:lineRule="auto"/>
-        <w:rPr>
-          <w:rFonts w:asciiTheme="majorHAnsi" w:hAnsiTheme="majorHAnsi" w:cstheme="majorHAnsi"/>
-          <w:sz w:val="24"/>
-          <w:szCs w:val="24"/>
-          <w:rtl/>
-          <w:lang w:val="en-US"/>
-        </w:rPr>
-      </w:pPr>
-    </w:p>
-    <w:p>
-      <w:pPr>
-        <w:spacing w:line="240" w:lineRule="auto"/>
-        <w:rPr>
-          <w:rFonts w:asciiTheme="majorHAnsi" w:hAnsiTheme="majorHAnsi" w:cstheme="majorHAnsi"/>
-          <w:sz w:val="24"/>
-          <w:szCs w:val="24"/>
-          <w:rtl/>
-          <w:lang w:val="en-US"/>
-        </w:rPr>
-      </w:pPr>
-    </w:p>
-    <w:p>
-      <w:pPr>
-        <w:spacing w:line="240" w:lineRule="auto"/>
-        <w:rPr>
-          <w:rFonts w:asciiTheme="majorHAnsi" w:hAnsiTheme="majorHAnsi" w:cstheme="majorHAnsi"/>
-          <w:sz w:val="24"/>
-          <w:szCs w:val="24"/>
-          <w:rtl/>
-          <w:lang w:val="en-US"/>
-        </w:rPr>
-      </w:pPr>
-    </w:p>
-    <w:p>
-      <w:pPr>
-        <w:spacing w:line="240" w:lineRule="auto"/>
-        <w:rPr>
-          <w:rFonts w:asciiTheme="majorHAnsi" w:hAnsiTheme="majorHAnsi" w:cstheme="majorHAnsi"/>
-          <w:sz w:val="24"/>
-          <w:szCs w:val="24"/>
-          <w:lang w:val="en-US"/>
-        </w:rPr>
-      </w:pPr>
-    </w:p>
-    <w:p>
-      <w:pPr>
-        <w:spacing w:line="240" w:lineRule="auto"/>
-        <w:rPr>
-          <w:rFonts w:asciiTheme="majorHAnsi" w:hAnsiTheme="majorHAnsi" w:cstheme="majorHAnsi"/>
-          <w:sz w:val="24"/>
-          <w:szCs w:val="24"/>
           <w:lang w:val="en-US"/>
         </w:rPr>
       </w:pPr>
@@ -564,29 +597,7 @@
             <w:szCs w:val="24"/>
             <w:lang w:val="en-US"/>
           </w:rPr>
-          <w:t xml:space="preserve">Technology Trends, </w:t>
-        </w:r>
-        <w:proofErr w:type="spellStart"/>
-        <w:r>
-          <w:rPr>
-            <w:rStyle w:val="Hyperlink"/>
-            <w:rFonts w:asciiTheme="majorHAnsi" w:hAnsiTheme="majorHAnsi" w:cstheme="majorHAnsi"/>
-            <w:sz w:val="24"/>
-            <w:szCs w:val="24"/>
-            <w:lang w:val="en-US"/>
-          </w:rPr>
-          <w:t>Shubhomita</w:t>
-        </w:r>
-        <w:proofErr w:type="spellEnd"/>
-        <w:r>
-          <w:rPr>
-            <w:rStyle w:val="Hyperlink"/>
-            <w:rFonts w:asciiTheme="majorHAnsi" w:hAnsiTheme="majorHAnsi" w:cstheme="majorHAnsi"/>
-            <w:sz w:val="24"/>
-            <w:szCs w:val="24"/>
-            <w:lang w:val="en-US"/>
-          </w:rPr>
-          <w:t xml:space="preserve"> Bose</w:t>
+          <w:t>Technology Trends, Shubhomita Bose</w:t>
         </w:r>
       </w:hyperlink>
       <w:r>
@@ -665,7 +676,6 @@
           <w:rFonts w:asciiTheme="majorHAnsi" w:hAnsiTheme="majorHAnsi" w:cstheme="majorHAnsi"/>
           <w:sz w:val="24"/>
           <w:szCs w:val="24"/>
-          <w:lang w:val="en-IL"/>
         </w:rPr>
       </w:pPr>
     </w:p>
@@ -785,25 +795,7 @@
           <w:lang w:val="en-US"/>
         </w:rPr>
         <w:lastRenderedPageBreak/>
-        <w:t xml:space="preserve">In this workshop, our objective was to develop a tool that assists recruitment teams in avoiding practices that discourage women from applying for jobs, incorporating insights from the </w:t>
-      </w:r>
-      <w:r>
-        <w:rPr>
-          <w:rFonts w:asciiTheme="majorHAnsi" w:hAnsiTheme="majorHAnsi" w:cstheme="majorHAnsi"/>
-          <w:sz w:val="24"/>
-          <w:szCs w:val="24"/>
-          <w:lang w:val="en-US"/>
-        </w:rPr>
-        <w:t>papers</w:t>
-      </w:r>
-      <w:r>
-        <w:rPr>
-          <w:rFonts w:asciiTheme="majorHAnsi" w:hAnsiTheme="majorHAnsi" w:cstheme="majorHAnsi"/>
-          <w:sz w:val="24"/>
-          <w:szCs w:val="24"/>
-          <w:lang w:val="en-US"/>
-        </w:rPr>
-        <w:t xml:space="preserve"> we have studied.</w:t>
+        <w:t>In this workshop, our objective was to develop a tool that assists recruitment teams in avoiding practices that discourage women from applying for jobs, incorporating insights from the papers we have studied.</w:t>
       </w:r>
     </w:p>
     <w:p>
@@ -827,7 +819,6 @@
         <w:t xml:space="preserve">Upon completing our research and transitioning to the writing phase of this paper, we discovered that several tools have already been developed to address similar topics and assist recruitment teams. Notable examples include </w:t>
       </w:r>
       <w:hyperlink r:id="rId12" w:anchor="/" w:history="1">
-        <w:proofErr w:type="spellStart"/>
         <w:r>
           <w:rPr>
             <w:rStyle w:val="Hyperlink"/>
@@ -839,7 +830,6 @@
           </w:rPr>
           <w:t>Ongig</w:t>
         </w:r>
-        <w:proofErr w:type="spellEnd"/>
       </w:hyperlink>
       <w:r>
         <w:rPr>
@@ -852,7 +842,6 @@
         <w:t xml:space="preserve"> and </w:t>
       </w:r>
       <w:hyperlink r:id="rId13" w:history="1">
-        <w:proofErr w:type="spellStart"/>
         <w:r>
           <w:rPr>
             <w:rStyle w:val="Hyperlink"/>
@@ -864,7 +853,6 @@
           </w:rPr>
           <w:t>Textio</w:t>
         </w:r>
-        <w:proofErr w:type="spellEnd"/>
       </w:hyperlink>
       <w:r>
         <w:rPr>
@@ -912,9 +900,41 @@
           <w:u w:val="single"/>
           <w:lang w:val="en-US"/>
         </w:rPr>
-        <w:t>Research problem</w:t>
-      </w:r>
-      <w:r>
+        <w:t>Research problem:</w:t>
+      </w:r>
+    </w:p>
+    <w:p>
+      <w:pPr>
+        <w:rPr>
+          <w:rFonts w:asciiTheme="majorHAnsi" w:hAnsiTheme="majorHAnsi" w:cstheme="majorHAnsi"/>
+          <w:sz w:val="24"/>
+          <w:szCs w:val="24"/>
+          <w:lang w:val="en-IL"/>
+        </w:rPr>
+      </w:pPr>
+      <w:r>
+        <w:rPr>
+          <w:rFonts w:asciiTheme="majorHAnsi" w:hAnsiTheme="majorHAnsi" w:cstheme="majorHAnsi"/>
+          <w:sz w:val="24"/>
+          <w:szCs w:val="24"/>
+          <w:lang w:val="en-IL"/>
+        </w:rPr>
+        <w:t>The research problem addressed in this paper is the presence of gender bias in job descriptions within the software engineering industry. Despite the significant number of women in the labor market, women are underrepresented in science and engineering professions. This underrepresentation can be attributed, in part, to inequalities and biases embedded in job descriptions, which deter qualified women from applying for positions. Therefore, there is a need to understand the gender-based differences in job descriptions and their impact on women's job application decisions in order to promote gender equality and diversity within the field.</w:t>
+      </w:r>
+    </w:p>
+    <w:p>
+      <w:pPr>
+        <w:rPr>
+          <w:rFonts w:asciiTheme="majorHAnsi" w:hAnsiTheme="majorHAnsi" w:cstheme="majorHAnsi"/>
+          <w:sz w:val="24"/>
+          <w:szCs w:val="24"/>
+          <w:lang w:val="en-US"/>
+        </w:rPr>
+      </w:pPr>
+    </w:p>
+    <w:p>
+      <w:pPr>
+        <w:spacing w:line="240" w:lineRule="auto"/>
         <w:rPr>
           <w:rFonts w:asciiTheme="majorHAnsi" w:hAnsiTheme="majorHAnsi" w:cstheme="majorHAnsi"/>
           <w:b/>
@@ -924,12 +944,8 @@
           <w:u w:val="single"/>
           <w:lang w:val="en-US"/>
         </w:rPr>
-        <w:t>:</w:t>
-      </w:r>
-    </w:p>
-    <w:p>
-      <w:pPr>
-        <w:spacing w:line="240" w:lineRule="auto"/>
+      </w:pPr>
+      <w:r>
         <w:rPr>
           <w:rFonts w:asciiTheme="majorHAnsi" w:hAnsiTheme="majorHAnsi" w:cstheme="majorHAnsi"/>
           <w:b/>
@@ -939,8 +955,98 @@
           <w:u w:val="single"/>
           <w:lang w:val="en-US"/>
         </w:rPr>
-      </w:pPr>
-      <w:r>
+        <w:t xml:space="preserve">Research target: </w:t>
+      </w:r>
+    </w:p>
+    <w:p>
+      <w:pPr>
+        <w:pStyle w:val="ListParagraph"/>
+        <w:numPr>
+          <w:ilvl w:val="0"/>
+          <w:numId w:val="7"/>
+        </w:numPr>
+        <w:spacing w:line="240" w:lineRule="auto"/>
+        <w:rPr>
+          <w:rFonts w:asciiTheme="majorHAnsi" w:hAnsiTheme="majorHAnsi" w:cstheme="majorHAnsi"/>
+          <w:sz w:val="24"/>
+          <w:szCs w:val="24"/>
+          <w:lang w:val="en-IL"/>
+        </w:rPr>
+      </w:pPr>
+      <w:r>
+        <w:rPr>
+          <w:rFonts w:asciiTheme="majorHAnsi" w:hAnsiTheme="majorHAnsi" w:cstheme="majorHAnsi"/>
+          <w:sz w:val="24"/>
+          <w:szCs w:val="24"/>
+          <w:lang w:val="en-IL"/>
+        </w:rPr>
+        <w:t>To identify and analyze the gender-based differences in job descriptions within the software engineering industry.</w:t>
+      </w:r>
+    </w:p>
+    <w:p>
+      <w:pPr>
+        <w:pStyle w:val="ListParagraph"/>
+        <w:numPr>
+          <w:ilvl w:val="0"/>
+          <w:numId w:val="7"/>
+        </w:numPr>
+        <w:spacing w:line="240" w:lineRule="auto"/>
+        <w:rPr>
+          <w:rFonts w:asciiTheme="majorHAnsi" w:hAnsiTheme="majorHAnsi" w:cstheme="majorHAnsi"/>
+          <w:sz w:val="24"/>
+          <w:szCs w:val="24"/>
+          <w:lang w:val="en-IL"/>
+        </w:rPr>
+      </w:pPr>
+      <w:r>
+        <w:rPr>
+          <w:rFonts w:asciiTheme="majorHAnsi" w:hAnsiTheme="majorHAnsi" w:cstheme="majorHAnsi"/>
+          <w:sz w:val="24"/>
+          <w:szCs w:val="24"/>
+          <w:lang w:val="en-IL"/>
+        </w:rPr>
+        <w:t>To understand the role of language and content in job descriptions in perpetuating gender bias and limiting opportunities for women in software engineering.</w:t>
+      </w:r>
+    </w:p>
+    <w:p>
+      <w:pPr>
+        <w:pStyle w:val="ListParagraph"/>
+        <w:numPr>
+          <w:ilvl w:val="0"/>
+          <w:numId w:val="7"/>
+        </w:numPr>
+        <w:spacing w:line="240" w:lineRule="auto"/>
+        <w:rPr>
+          <w:rFonts w:asciiTheme="majorHAnsi" w:hAnsiTheme="majorHAnsi" w:cstheme="majorHAnsi"/>
+          <w:sz w:val="24"/>
+          <w:szCs w:val="24"/>
+          <w:lang w:val="en-IL"/>
+        </w:rPr>
+      </w:pPr>
+      <w:r>
+        <w:rPr>
+          <w:rFonts w:asciiTheme="majorHAnsi" w:hAnsiTheme="majorHAnsi" w:cstheme="majorHAnsi"/>
+          <w:sz w:val="24"/>
+          <w:szCs w:val="24"/>
+          <w:lang w:val="en-IL"/>
+        </w:rPr>
+        <w:t>To explore practical strategies and recommendations for creating more inclusive and gender-neutral job descriptions that attract diverse candidates.</w:t>
+      </w:r>
+    </w:p>
+    <w:p>
+      <w:pPr>
+        <w:spacing w:line="240" w:lineRule="auto"/>
+        <w:rPr>
+          <w:rFonts w:asciiTheme="majorHAnsi" w:hAnsiTheme="majorHAnsi" w:cstheme="majorHAnsi"/>
+          <w:sz w:val="24"/>
+          <w:szCs w:val="24"/>
+          <w:lang w:val="en-US"/>
+        </w:rPr>
+      </w:pPr>
+    </w:p>
+    <w:p>
+      <w:pPr>
+        <w:spacing w:line="240" w:lineRule="auto"/>
         <w:rPr>
           <w:rFonts w:asciiTheme="majorHAnsi" w:hAnsiTheme="majorHAnsi" w:cstheme="majorHAnsi"/>
           <w:b/>
@@ -950,8 +1056,7 @@
           <w:u w:val="single"/>
           <w:lang w:val="en-US"/>
         </w:rPr>
-        <w:t>Research target</w:t>
-      </w:r>
+      </w:pPr>
       <w:r>
         <w:rPr>
           <w:rFonts w:asciiTheme="majorHAnsi" w:hAnsiTheme="majorHAnsi" w:cstheme="majorHAnsi"/>
@@ -962,12 +1067,174 @@
           <w:u w:val="single"/>
           <w:lang w:val="en-US"/>
         </w:rPr>
-        <w:t xml:space="preserve">: </w:t>
-      </w:r>
-    </w:p>
-    <w:p>
-      <w:pPr>
-        <w:spacing w:line="240" w:lineRule="auto"/>
+        <w:t>Research questions:</w:t>
+      </w:r>
+    </w:p>
+    <w:p>
+      <w:pPr>
+        <w:pStyle w:val="ListParagraph"/>
+        <w:numPr>
+          <w:ilvl w:val="0"/>
+          <w:numId w:val="8"/>
+        </w:numPr>
+        <w:spacing w:line="240" w:lineRule="auto"/>
+        <w:rPr>
+          <w:rFonts w:asciiTheme="majorHAnsi" w:hAnsiTheme="majorHAnsi" w:cstheme="majorHAnsi"/>
+          <w:sz w:val="24"/>
+          <w:szCs w:val="24"/>
+          <w:lang w:val="en-IL"/>
+        </w:rPr>
+      </w:pPr>
+      <w:r>
+        <w:rPr>
+          <w:rFonts w:asciiTheme="majorHAnsi" w:hAnsiTheme="majorHAnsi" w:cstheme="majorHAnsi"/>
+          <w:sz w:val="24"/>
+          <w:szCs w:val="24"/>
+          <w:lang w:val="en-IL"/>
+        </w:rPr>
+        <w:t xml:space="preserve">What </w:t>
+      </w:r>
+      <w:r>
+        <w:rPr>
+          <w:rFonts w:asciiTheme="majorHAnsi" w:hAnsiTheme="majorHAnsi" w:cstheme="majorHAnsi"/>
+          <w:sz w:val="24"/>
+          <w:szCs w:val="24"/>
+          <w:lang w:val="en-US"/>
+        </w:rPr>
+        <w:t xml:space="preserve">are </w:t>
+      </w:r>
+      <w:r>
+        <w:rPr>
+          <w:rFonts w:asciiTheme="majorHAnsi" w:hAnsiTheme="majorHAnsi" w:cstheme="majorHAnsi"/>
+          <w:sz w:val="24"/>
+          <w:szCs w:val="24"/>
+          <w:lang w:val="en-IL"/>
+        </w:rPr>
+        <w:t>the gender-based differences in job descriptions within the software engineering industry?</w:t>
+      </w:r>
+    </w:p>
+    <w:p>
+      <w:pPr>
+        <w:pStyle w:val="ListParagraph"/>
+        <w:numPr>
+          <w:ilvl w:val="0"/>
+          <w:numId w:val="8"/>
+        </w:numPr>
+        <w:spacing w:line="240" w:lineRule="auto"/>
+        <w:rPr>
+          <w:rFonts w:asciiTheme="majorHAnsi" w:hAnsiTheme="majorHAnsi" w:cstheme="majorHAnsi"/>
+          <w:sz w:val="24"/>
+          <w:szCs w:val="24"/>
+          <w:lang w:val="en-IL"/>
+        </w:rPr>
+      </w:pPr>
+      <w:r>
+        <w:rPr>
+          <w:rFonts w:asciiTheme="majorHAnsi" w:hAnsiTheme="majorHAnsi" w:cstheme="majorHAnsi"/>
+          <w:sz w:val="24"/>
+          <w:szCs w:val="24"/>
+          <w:lang w:val="en-IL"/>
+        </w:rPr>
+        <w:t>How does language and content in job descriptions contribute to gender bias and unequal treatment of women in software engineering?</w:t>
+      </w:r>
+    </w:p>
+    <w:p>
+      <w:pPr>
+        <w:pStyle w:val="ListParagraph"/>
+        <w:numPr>
+          <w:ilvl w:val="0"/>
+          <w:numId w:val="8"/>
+        </w:numPr>
+        <w:spacing w:line="240" w:lineRule="auto"/>
+        <w:rPr>
+          <w:rFonts w:asciiTheme="majorHAnsi" w:hAnsiTheme="majorHAnsi" w:cstheme="majorHAnsi"/>
+          <w:sz w:val="24"/>
+          <w:szCs w:val="24"/>
+          <w:lang w:val="en-IL"/>
+        </w:rPr>
+      </w:pPr>
+      <w:r>
+        <w:rPr>
+          <w:rFonts w:asciiTheme="majorHAnsi" w:hAnsiTheme="majorHAnsi" w:cstheme="majorHAnsi"/>
+          <w:sz w:val="24"/>
+          <w:szCs w:val="24"/>
+          <w:lang w:val="en-IL"/>
+        </w:rPr>
+        <w:t>What are the practical strategies and recommendations for creating more inclusive and gender-neutral job descriptions that attract diverse candidates?</w:t>
+      </w:r>
+    </w:p>
+    <w:p>
+      <w:pPr>
+        <w:pStyle w:val="ListParagraph"/>
+        <w:numPr>
+          <w:ilvl w:val="0"/>
+          <w:numId w:val="8"/>
+        </w:numPr>
+        <w:spacing w:line="240" w:lineRule="auto"/>
+        <w:rPr>
+          <w:rFonts w:asciiTheme="majorHAnsi" w:hAnsiTheme="majorHAnsi" w:cstheme="majorHAnsi"/>
+          <w:sz w:val="24"/>
+          <w:szCs w:val="24"/>
+          <w:lang w:val="en-IL"/>
+        </w:rPr>
+      </w:pPr>
+      <w:r>
+        <w:rPr>
+          <w:rFonts w:asciiTheme="majorHAnsi" w:hAnsiTheme="majorHAnsi" w:cstheme="majorHAnsi"/>
+          <w:sz w:val="24"/>
+          <w:szCs w:val="24"/>
+          <w:lang w:val="en-IL"/>
+        </w:rPr>
+        <w:t>What are the potential challenges and limitations in implementing gender-inclusive language in job descriptions, and how can these be addressed?</w:t>
+      </w:r>
+    </w:p>
+    <w:p>
+      <w:pPr>
+        <w:pStyle w:val="ListParagraph"/>
+        <w:numPr>
+          <w:ilvl w:val="0"/>
+          <w:numId w:val="8"/>
+        </w:numPr>
+        <w:spacing w:line="240" w:lineRule="auto"/>
+        <w:rPr>
+          <w:rFonts w:asciiTheme="majorHAnsi" w:hAnsiTheme="majorHAnsi" w:cstheme="majorHAnsi"/>
+          <w:sz w:val="24"/>
+          <w:szCs w:val="24"/>
+          <w:lang w:val="en-IL"/>
+        </w:rPr>
+      </w:pPr>
+      <w:r>
+        <w:rPr>
+          <w:rFonts w:asciiTheme="majorHAnsi" w:hAnsiTheme="majorHAnsi" w:cstheme="majorHAnsi"/>
+          <w:sz w:val="24"/>
+          <w:szCs w:val="24"/>
+          <w:lang w:val="en-IL"/>
+        </w:rPr>
+        <w:t>What are the implications of gender bias in job descriptions for promoting gender equality and fostering diversity within the software engineering industry?</w:t>
+      </w:r>
+    </w:p>
+    <w:p>
+      <w:pPr>
+        <w:spacing w:line="240" w:lineRule="auto"/>
+        <w:rPr>
+          <w:rFonts w:asciiTheme="majorHAnsi" w:hAnsiTheme="majorHAnsi" w:cstheme="majorHAnsi"/>
+          <w:sz w:val="24"/>
+          <w:szCs w:val="24"/>
+          <w:lang w:val="en-IL"/>
+        </w:rPr>
+      </w:pPr>
+    </w:p>
+    <w:p>
+      <w:pPr>
+        <w:spacing w:line="240" w:lineRule="auto"/>
+        <w:rPr>
+          <w:rFonts w:asciiTheme="majorHAnsi" w:hAnsiTheme="majorHAnsi" w:cstheme="majorHAnsi"/>
+          <w:sz w:val="24"/>
+          <w:szCs w:val="24"/>
+          <w:lang w:val="en-US"/>
+        </w:rPr>
+      </w:pPr>
+      <w:r>
         <w:rPr>
           <w:rFonts w:asciiTheme="majorHAnsi" w:hAnsiTheme="majorHAnsi" w:cstheme="majorHAnsi"/>
           <w:b/>
@@ -977,64 +1244,7 @@
           <w:u w:val="single"/>
           <w:lang w:val="en-US"/>
         </w:rPr>
-      </w:pPr>
-      <w:r>
-        <w:rPr>
-          <w:rFonts w:asciiTheme="majorHAnsi" w:hAnsiTheme="majorHAnsi" w:cstheme="majorHAnsi"/>
-          <w:b/>
-          <w:bCs/>
-          <w:sz w:val="24"/>
-          <w:szCs w:val="24"/>
-          <w:u w:val="single"/>
-          <w:lang w:val="en-US"/>
-        </w:rPr>
-        <w:t>R</w:t>
-      </w:r>
-      <w:r>
-        <w:rPr>
-          <w:rFonts w:asciiTheme="majorHAnsi" w:hAnsiTheme="majorHAnsi" w:cstheme="majorHAnsi"/>
-          <w:b/>
-          <w:bCs/>
-          <w:sz w:val="24"/>
-          <w:szCs w:val="24"/>
-          <w:u w:val="single"/>
-          <w:lang w:val="en-US"/>
-        </w:rPr>
-        <w:t>esearch questions</w:t>
-      </w:r>
-      <w:r>
-        <w:rPr>
-          <w:rFonts w:asciiTheme="majorHAnsi" w:hAnsiTheme="majorHAnsi" w:cstheme="majorHAnsi"/>
-          <w:b/>
-          <w:bCs/>
-          <w:sz w:val="24"/>
-          <w:szCs w:val="24"/>
-          <w:u w:val="single"/>
-          <w:lang w:val="en-US"/>
-        </w:rPr>
-        <w:t>:</w:t>
-      </w:r>
-    </w:p>
-    <w:p>
-      <w:pPr>
-        <w:spacing w:line="240" w:lineRule="auto"/>
-        <w:rPr>
-          <w:rFonts w:asciiTheme="majorHAnsi" w:hAnsiTheme="majorHAnsi" w:cstheme="majorHAnsi"/>
-          <w:sz w:val="24"/>
-          <w:szCs w:val="24"/>
-          <w:lang w:val="en-US"/>
-        </w:rPr>
-      </w:pPr>
-      <w:r>
-        <w:rPr>
-          <w:rFonts w:asciiTheme="majorHAnsi" w:hAnsiTheme="majorHAnsi" w:cstheme="majorHAnsi"/>
-          <w:b/>
-          <w:bCs/>
-          <w:sz w:val="24"/>
-          <w:szCs w:val="24"/>
-          <w:u w:val="single"/>
-          <w:lang w:val="en-US"/>
-        </w:rPr>
+        <w:lastRenderedPageBreak/>
         <w:t>Research method:</w:t>
       </w:r>
       <w:r>
@@ -1181,6 +1391,348 @@
     </w:p>
     <w:p>
       <w:pPr>
+        <w:bidi/>
+        <w:spacing w:line="240" w:lineRule="auto"/>
+        <w:rPr>
+          <w:rFonts w:asciiTheme="majorHAnsi" w:hAnsiTheme="majorHAnsi" w:cstheme="majorHAnsi"/>
+          <w:sz w:val="14"/>
+          <w:szCs w:val="14"/>
+          <w:highlight w:val="yellow"/>
+          <w:lang w:val="en-US"/>
+        </w:rPr>
+      </w:pPr>
+      <w:r>
+        <w:rPr>
+          <w:rFonts w:asciiTheme="majorHAnsi" w:hAnsiTheme="majorHAnsi" w:cstheme="majorHAnsi"/>
+          <w:sz w:val="14"/>
+          <w:szCs w:val="14"/>
+          <w:highlight w:val="yellow"/>
+          <w:lang w:val="en-US"/>
+        </w:rPr>
+        <w:t xml:space="preserve">1. </w:t>
+      </w:r>
+      <w:r>
+        <w:rPr>
+          <w:rFonts w:asciiTheme="majorHAnsi" w:hAnsiTheme="majorHAnsi" w:cs="Calibri Light"/>
+          <w:sz w:val="14"/>
+          <w:szCs w:val="14"/>
+          <w:highlight w:val="yellow"/>
+          <w:rtl/>
+          <w:lang w:val="en-US"/>
+        </w:rPr>
+        <w:t>אין לנו דאטה מתוייג</w:t>
+      </w:r>
+      <w:r>
+        <w:rPr>
+          <w:rFonts w:asciiTheme="majorHAnsi" w:hAnsiTheme="majorHAnsi" w:cstheme="majorHAnsi"/>
+          <w:sz w:val="14"/>
+          <w:szCs w:val="14"/>
+          <w:highlight w:val="yellow"/>
+          <w:lang w:val="en-US"/>
+        </w:rPr>
+        <w:t>.</w:t>
+      </w:r>
+    </w:p>
+    <w:p>
+      <w:pPr>
+        <w:bidi/>
+        <w:spacing w:line="240" w:lineRule="auto"/>
+        <w:rPr>
+          <w:rFonts w:asciiTheme="majorHAnsi" w:hAnsiTheme="majorHAnsi" w:cstheme="majorHAnsi"/>
+          <w:sz w:val="14"/>
+          <w:szCs w:val="14"/>
+          <w:highlight w:val="yellow"/>
+          <w:lang w:val="en-US"/>
+        </w:rPr>
+      </w:pPr>
+      <w:r>
+        <w:rPr>
+          <w:rFonts w:asciiTheme="majorHAnsi" w:hAnsiTheme="majorHAnsi" w:cstheme="majorHAnsi"/>
+          <w:sz w:val="14"/>
+          <w:szCs w:val="14"/>
+          <w:highlight w:val="yellow"/>
+          <w:lang w:val="en-US"/>
+        </w:rPr>
+        <w:t xml:space="preserve">2. </w:t>
+      </w:r>
+      <w:r>
+        <w:rPr>
+          <w:rFonts w:asciiTheme="majorHAnsi" w:hAnsiTheme="majorHAnsi" w:cs="Calibri Light"/>
+          <w:sz w:val="14"/>
+          <w:szCs w:val="14"/>
+          <w:highlight w:val="yellow"/>
+          <w:rtl/>
+          <w:lang w:val="en-US"/>
+        </w:rPr>
+        <w:t>סקר לשם תיוג (לא מספיק)</w:t>
+      </w:r>
+    </w:p>
+    <w:p>
+      <w:pPr>
+        <w:bidi/>
+        <w:spacing w:line="240" w:lineRule="auto"/>
+        <w:rPr>
+          <w:rFonts w:asciiTheme="majorHAnsi" w:hAnsiTheme="majorHAnsi" w:cstheme="majorHAnsi"/>
+          <w:sz w:val="14"/>
+          <w:szCs w:val="14"/>
+          <w:highlight w:val="yellow"/>
+          <w:lang w:val="en-US"/>
+        </w:rPr>
+      </w:pPr>
+      <w:r>
+        <w:rPr>
+          <w:rFonts w:asciiTheme="majorHAnsi" w:hAnsiTheme="majorHAnsi" w:cstheme="majorHAnsi"/>
+          <w:sz w:val="14"/>
+          <w:szCs w:val="14"/>
+          <w:highlight w:val="yellow"/>
+          <w:lang w:val="en-US"/>
+        </w:rPr>
+        <w:t xml:space="preserve">3. </w:t>
+      </w:r>
+      <w:r>
+        <w:rPr>
+          <w:rFonts w:asciiTheme="majorHAnsi" w:hAnsiTheme="majorHAnsi" w:cs="Calibri Light"/>
+          <w:sz w:val="14"/>
+          <w:szCs w:val="14"/>
+          <w:highlight w:val="yellow"/>
+          <w:rtl/>
+          <w:lang w:val="en-US"/>
+        </w:rPr>
+        <w:t>תיוג עם מודל שפה</w:t>
+      </w:r>
+    </w:p>
+    <w:p>
+      <w:pPr>
+        <w:bidi/>
+        <w:spacing w:line="240" w:lineRule="auto"/>
+        <w:rPr>
+          <w:rFonts w:asciiTheme="majorHAnsi" w:hAnsiTheme="majorHAnsi" w:cstheme="majorHAnsi"/>
+          <w:sz w:val="14"/>
+          <w:szCs w:val="14"/>
+          <w:highlight w:val="yellow"/>
+          <w:lang w:val="en-US"/>
+        </w:rPr>
+      </w:pPr>
+      <w:r>
+        <w:rPr>
+          <w:rFonts w:asciiTheme="majorHAnsi" w:hAnsiTheme="majorHAnsi" w:cstheme="majorHAnsi"/>
+          <w:sz w:val="14"/>
+          <w:szCs w:val="14"/>
+          <w:highlight w:val="yellow"/>
+          <w:lang w:val="en-US"/>
+        </w:rPr>
+        <w:t xml:space="preserve">3.5. </w:t>
+      </w:r>
+      <w:r>
+        <w:rPr>
+          <w:rFonts w:asciiTheme="majorHAnsi" w:hAnsiTheme="majorHAnsi" w:cs="Calibri Light"/>
+          <w:sz w:val="14"/>
+          <w:szCs w:val="14"/>
+          <w:highlight w:val="yellow"/>
+          <w:rtl/>
+          <w:lang w:val="en-US"/>
+        </w:rPr>
+        <w:t>בניית פרומפט אידיאלי למודל שפה והקשיים בדרך</w:t>
+      </w:r>
+      <w:r>
+        <w:rPr>
+          <w:rFonts w:asciiTheme="majorHAnsi" w:hAnsiTheme="majorHAnsi" w:cstheme="majorHAnsi"/>
+          <w:sz w:val="14"/>
+          <w:szCs w:val="14"/>
+          <w:highlight w:val="yellow"/>
+          <w:lang w:val="en-US"/>
+        </w:rPr>
+        <w:t>.</w:t>
+      </w:r>
+    </w:p>
+    <w:p>
+      <w:pPr>
+        <w:bidi/>
+        <w:spacing w:line="240" w:lineRule="auto"/>
+        <w:rPr>
+          <w:rFonts w:asciiTheme="majorHAnsi" w:hAnsiTheme="majorHAnsi" w:cstheme="majorHAnsi"/>
+          <w:sz w:val="14"/>
+          <w:szCs w:val="14"/>
+          <w:highlight w:val="yellow"/>
+          <w:lang w:val="en-US"/>
+        </w:rPr>
+      </w:pPr>
+      <w:r>
+        <w:rPr>
+          <w:rFonts w:asciiTheme="majorHAnsi" w:hAnsiTheme="majorHAnsi" w:cstheme="majorHAnsi"/>
+          <w:sz w:val="14"/>
+          <w:szCs w:val="14"/>
+          <w:highlight w:val="yellow"/>
+          <w:lang w:val="en-US"/>
+        </w:rPr>
+        <w:t xml:space="preserve">4. </w:t>
+      </w:r>
+      <w:r>
+        <w:rPr>
+          <w:rFonts w:asciiTheme="majorHAnsi" w:hAnsiTheme="majorHAnsi" w:cs="Calibri Light"/>
+          <w:sz w:val="14"/>
+          <w:szCs w:val="14"/>
+          <w:highlight w:val="yellow"/>
+          <w:rtl/>
+          <w:lang w:val="en-US"/>
+        </w:rPr>
+        <w:t>אין לנו דאטה של תיאורי משרה מפלים</w:t>
+      </w:r>
+      <w:r>
+        <w:rPr>
+          <w:rFonts w:asciiTheme="majorHAnsi" w:hAnsiTheme="majorHAnsi" w:cstheme="majorHAnsi"/>
+          <w:sz w:val="14"/>
+          <w:szCs w:val="14"/>
+          <w:highlight w:val="yellow"/>
+          <w:lang w:val="en-US"/>
+        </w:rPr>
+        <w:t>.</w:t>
+      </w:r>
+    </w:p>
+    <w:p>
+      <w:pPr>
+        <w:bidi/>
+        <w:spacing w:line="240" w:lineRule="auto"/>
+        <w:rPr>
+          <w:rFonts w:asciiTheme="majorHAnsi" w:hAnsiTheme="majorHAnsi" w:cstheme="majorHAnsi"/>
+          <w:sz w:val="14"/>
+          <w:szCs w:val="14"/>
+          <w:highlight w:val="yellow"/>
+          <w:lang w:val="en-US"/>
+        </w:rPr>
+      </w:pPr>
+      <w:r>
+        <w:rPr>
+          <w:rFonts w:asciiTheme="majorHAnsi" w:hAnsiTheme="majorHAnsi" w:cstheme="majorHAnsi"/>
+          <w:sz w:val="14"/>
+          <w:szCs w:val="14"/>
+          <w:highlight w:val="yellow"/>
+          <w:lang w:val="en-US"/>
+        </w:rPr>
+        <w:t xml:space="preserve">5. </w:t>
+      </w:r>
+      <w:r>
+        <w:rPr>
+          <w:rFonts w:asciiTheme="majorHAnsi" w:hAnsiTheme="majorHAnsi" w:cs="Calibri Light"/>
+          <w:sz w:val="14"/>
+          <w:szCs w:val="14"/>
+          <w:highlight w:val="yellow"/>
+          <w:rtl/>
+          <w:lang w:val="en-US"/>
+        </w:rPr>
+        <w:t>ג'ינרוט עם מודל שפה - להראות את הקושי</w:t>
+      </w:r>
+      <w:r>
+        <w:rPr>
+          <w:rFonts w:asciiTheme="majorHAnsi" w:hAnsiTheme="majorHAnsi" w:cstheme="majorHAnsi"/>
+          <w:sz w:val="14"/>
+          <w:szCs w:val="14"/>
+          <w:highlight w:val="yellow"/>
+          <w:lang w:val="en-US"/>
+        </w:rPr>
+        <w:t xml:space="preserve"> (</w:t>
+      </w:r>
+      <w:r>
+        <w:rPr>
+          <w:rFonts w:asciiTheme="majorHAnsi" w:hAnsiTheme="majorHAnsi" w:cs="Calibri Light"/>
+          <w:sz w:val="14"/>
+          <w:szCs w:val="14"/>
+          <w:highlight w:val="yellow"/>
+          <w:rtl/>
+          <w:lang w:val="en-US"/>
+        </w:rPr>
+        <w:t>מה צריך כדי שהוא יסכים לעשות עם זה ודוגמאות למקרים שהוא מגזים, הצריך הרבה</w:t>
+      </w:r>
+      <w:r>
+        <w:rPr>
+          <w:rFonts w:asciiTheme="majorHAnsi" w:hAnsiTheme="majorHAnsi" w:cstheme="majorHAnsi"/>
+          <w:sz w:val="14"/>
+          <w:szCs w:val="14"/>
+          <w:highlight w:val="yellow"/>
+          <w:lang w:val="en-US"/>
+        </w:rPr>
+        <w:t xml:space="preserve"> fine turning )</w:t>
+      </w:r>
+    </w:p>
+    <w:p>
+      <w:pPr>
+        <w:bidi/>
+        <w:spacing w:line="240" w:lineRule="auto"/>
+        <w:rPr>
+          <w:rFonts w:asciiTheme="majorHAnsi" w:hAnsiTheme="majorHAnsi" w:cstheme="majorHAnsi"/>
+          <w:sz w:val="14"/>
+          <w:szCs w:val="14"/>
+          <w:highlight w:val="yellow"/>
+          <w:lang w:val="en-US"/>
+        </w:rPr>
+      </w:pPr>
+      <w:r>
+        <w:rPr>
+          <w:rFonts w:asciiTheme="majorHAnsi" w:hAnsiTheme="majorHAnsi" w:cstheme="majorHAnsi"/>
+          <w:sz w:val="14"/>
+          <w:szCs w:val="14"/>
+          <w:highlight w:val="yellow"/>
+          <w:lang w:val="en-US"/>
+        </w:rPr>
+        <w:t xml:space="preserve">6. </w:t>
+      </w:r>
+      <w:r>
+        <w:rPr>
+          <w:rFonts w:asciiTheme="majorHAnsi" w:hAnsiTheme="majorHAnsi" w:cs="Calibri Light"/>
+          <w:sz w:val="14"/>
+          <w:szCs w:val="14"/>
+          <w:highlight w:val="yellow"/>
+          <w:rtl/>
+          <w:lang w:val="en-US"/>
+        </w:rPr>
+        <w:t>מודל שפה לא מתייג טוב משרות שלמות, מעבר למשפטים</w:t>
+      </w:r>
+      <w:r>
+        <w:rPr>
+          <w:rFonts w:asciiTheme="majorHAnsi" w:hAnsiTheme="majorHAnsi" w:cstheme="majorHAnsi"/>
+          <w:sz w:val="14"/>
+          <w:szCs w:val="14"/>
+          <w:highlight w:val="yellow"/>
+          <w:lang w:val="en-US"/>
+        </w:rPr>
+        <w:t>.</w:t>
+      </w:r>
+    </w:p>
+    <w:p>
+      <w:pPr>
+        <w:bidi/>
+        <w:spacing w:line="240" w:lineRule="auto"/>
+        <w:rPr>
+          <w:rFonts w:asciiTheme="majorHAnsi" w:hAnsiTheme="majorHAnsi" w:cstheme="majorHAnsi"/>
+          <w:sz w:val="14"/>
+          <w:szCs w:val="14"/>
+          <w:lang w:val="en-US"/>
+        </w:rPr>
+      </w:pPr>
+      <w:r>
+        <w:rPr>
+          <w:rFonts w:asciiTheme="majorHAnsi" w:hAnsiTheme="majorHAnsi" w:cstheme="majorHAnsi"/>
+          <w:sz w:val="14"/>
+          <w:szCs w:val="14"/>
+          <w:highlight w:val="yellow"/>
+          <w:lang w:val="en-US"/>
+        </w:rPr>
+        <w:t xml:space="preserve">7. </w:t>
+      </w:r>
+      <w:r>
+        <w:rPr>
+          <w:rFonts w:asciiTheme="majorHAnsi" w:hAnsiTheme="majorHAnsi" w:cs="Calibri Light"/>
+          <w:sz w:val="14"/>
+          <w:szCs w:val="14"/>
+          <w:highlight w:val="yellow"/>
+          <w:rtl/>
+          <w:lang w:val="en-US"/>
+        </w:rPr>
+        <w:t>אימון מודל על דאטה לא מאוזן</w:t>
+      </w:r>
+    </w:p>
+    <w:p>
+      <w:pPr>
         <w:pStyle w:val="ListParagraph"/>
         <w:numPr>
           <w:ilvl w:val="1"/>
@@ -1635,69 +2187,92 @@
         <w:spacing w:line="240" w:lineRule="auto"/>
         <w:rPr>
           <w:rFonts w:asciiTheme="majorHAnsi" w:hAnsiTheme="majorHAnsi" w:cstheme="majorHAnsi"/>
-          <w:sz w:val="24"/>
-          <w:szCs w:val="24"/>
-          <w:lang w:val="en-US"/>
-        </w:rPr>
-      </w:pPr>
-    </w:p>
-    <w:p>
-      <w:pPr>
-        <w:spacing w:line="240" w:lineRule="auto"/>
-        <w:rPr>
-          <w:rFonts w:asciiTheme="majorHAnsi" w:hAnsiTheme="majorHAnsi" w:cstheme="majorHAnsi"/>
-          <w:sz w:val="24"/>
-          <w:szCs w:val="24"/>
-          <w:lang w:val="en-US"/>
-        </w:rPr>
-      </w:pPr>
-    </w:p>
-    <w:p>
-      <w:pPr>
-        <w:spacing w:line="240" w:lineRule="auto"/>
-        <w:rPr>
-          <w:rFonts w:asciiTheme="majorHAnsi" w:hAnsiTheme="majorHAnsi" w:cstheme="majorHAnsi"/>
-          <w:sz w:val="24"/>
-          <w:szCs w:val="24"/>
-          <w:lang w:val="en-US"/>
-        </w:rPr>
-      </w:pPr>
-    </w:p>
-    <w:p>
-      <w:pPr>
-        <w:spacing w:line="240" w:lineRule="auto"/>
-        <w:rPr>
-          <w:rFonts w:asciiTheme="majorHAnsi" w:hAnsiTheme="majorHAnsi" w:cstheme="majorHAnsi"/>
-          <w:sz w:val="24"/>
-          <w:szCs w:val="24"/>
-          <w:lang w:val="en-US"/>
-        </w:rPr>
-      </w:pPr>
-    </w:p>
-    <w:p>
-      <w:pPr>
-        <w:spacing w:line="240" w:lineRule="auto"/>
-        <w:rPr>
-          <w:rFonts w:asciiTheme="majorHAnsi" w:hAnsiTheme="majorHAnsi" w:cstheme="majorHAnsi"/>
           <w:b/>
           <w:bCs/>
           <w:sz w:val="24"/>
           <w:szCs w:val="24"/>
           <w:u w:val="single"/>
-          <w:lang w:val="en-US"/>
-        </w:rPr>
-      </w:pPr>
-      <w:r>
+          <w:rtl/>
+          <w:lang w:val="en-US"/>
+        </w:rPr>
+      </w:pPr>
+    </w:p>
+    <w:p>
+      <w:pPr>
+        <w:spacing w:line="240" w:lineRule="auto"/>
         <w:rPr>
           <w:rFonts w:asciiTheme="majorHAnsi" w:hAnsiTheme="majorHAnsi" w:cstheme="majorHAnsi"/>
           <w:b/>
           <w:bCs/>
-          <w:sz w:val="24"/>
-          <w:szCs w:val="24"/>
+          <w:sz w:val="28"/>
+          <w:szCs w:val="28"/>
           <w:u w:val="single"/>
           <w:lang w:val="en-US"/>
         </w:rPr>
-        <w:t>Personal assignments:</w:t>
+      </w:pPr>
+      <w:r>
+        <w:rPr>
+          <w:rFonts w:asciiTheme="majorHAnsi" w:hAnsiTheme="majorHAnsi" w:cstheme="majorHAnsi"/>
+          <w:b/>
+          <w:bCs/>
+          <w:sz w:val="28"/>
+          <w:szCs w:val="28"/>
+          <w:u w:val="single"/>
+          <w:lang w:val="en-US"/>
+        </w:rPr>
+        <w:lastRenderedPageBreak/>
+        <w:t>Personal assignment</w:t>
+      </w:r>
+      <w:r>
+        <w:rPr>
+          <w:rFonts w:asciiTheme="majorHAnsi" w:hAnsiTheme="majorHAnsi" w:cstheme="majorHAnsi" w:hint="cs"/>
+          <w:b/>
+          <w:bCs/>
+          <w:sz w:val="28"/>
+          <w:szCs w:val="28"/>
+          <w:u w:val="single"/>
+          <w:rtl/>
+          <w:lang w:val="en-US"/>
+        </w:rPr>
+        <w:t xml:space="preserve"> </w:t>
+      </w:r>
+      <w:r>
+        <w:rPr>
+          <w:rFonts w:asciiTheme="majorHAnsi" w:hAnsiTheme="majorHAnsi" w:cstheme="majorHAnsi"/>
+          <w:b/>
+          <w:bCs/>
+          <w:sz w:val="28"/>
+          <w:szCs w:val="28"/>
+          <w:u w:val="single"/>
+          <w:rtl/>
+          <w:lang w:val="en-US"/>
+        </w:rPr>
+        <w:t>–</w:t>
+      </w:r>
+      <w:r>
+        <w:rPr>
+          <w:rFonts w:asciiTheme="majorHAnsi" w:hAnsiTheme="majorHAnsi" w:cstheme="majorHAnsi" w:hint="cs"/>
+          <w:b/>
+          <w:bCs/>
+          <w:sz w:val="28"/>
+          <w:szCs w:val="28"/>
+          <w:u w:val="single"/>
+          <w:rtl/>
+          <w:lang w:val="en-US"/>
+        </w:rPr>
+        <w:t xml:space="preserve"> </w:t>
+      </w:r>
+      <w:r>
+        <w:rPr>
+          <w:rFonts w:asciiTheme="majorHAnsi" w:hAnsiTheme="majorHAnsi" w:cstheme="majorHAnsi"/>
+          <w:b/>
+          <w:bCs/>
+          <w:sz w:val="28"/>
+          <w:szCs w:val="28"/>
+          <w:u w:val="single"/>
+          <w:lang w:val="en-US"/>
+        </w:rPr>
+        <w:t>Yuval Mor</w:t>
       </w:r>
     </w:p>
     <w:p>
@@ -2100,10 +2675,13 @@
           <w:lang w:val="en-US" w:eastAsia="en-IL"/>
           <w14:ligatures w14:val="none"/>
         </w:rPr>
-        <w:t xml:space="preserve">b.       Describe your experience in conducting </w:t>
-      </w:r>
-      <w:proofErr w:type="gramStart"/>
-      <w:r>
+        <w:t>b.       Describe your experience in conducting research?</w:t>
+      </w:r>
+    </w:p>
+    <w:p>
+      <w:pPr>
+        <w:shd w:val="clear" w:color="auto" w:fill="FFFFFF"/>
+        <w:spacing w:after="100" w:afterAutospacing="1" w:line="240" w:lineRule="auto"/>
         <w:rPr>
           <w:rFonts w:ascii="Arial" w:eastAsia="Times New Roman" w:hAnsi="Arial" w:cs="Arial"/>
           <w:color w:val="262626"/>
@@ -2111,17 +2689,11 @@
           <w:sz w:val="13"/>
           <w:szCs w:val="13"/>
           <w:highlight w:val="yellow"/>
-          <w:lang w:val="en-US" w:eastAsia="en-IL"/>
+          <w:lang w:eastAsia="en-IL"/>
           <w14:ligatures w14:val="none"/>
         </w:rPr>
-        <w:t>research?</w:t>
-      </w:r>
-      <w:proofErr w:type="gramEnd"/>
-    </w:p>
-    <w:p>
-      <w:pPr>
-        <w:shd w:val="clear" w:color="auto" w:fill="FFFFFF"/>
-        <w:spacing w:after="100" w:afterAutospacing="1" w:line="240" w:lineRule="auto"/>
+      </w:pPr>
+      <w:r>
         <w:rPr>
           <w:rFonts w:ascii="Arial" w:eastAsia="Times New Roman" w:hAnsi="Arial" w:cs="Arial"/>
           <w:color w:val="262626"/>
@@ -2129,8 +2701,22 @@
           <w:sz w:val="13"/>
           <w:szCs w:val="13"/>
           <w:highlight w:val="yellow"/>
-          <w:lang w:eastAsia="en-IL"/>
+          <w:lang w:val="en-US" w:eastAsia="en-IL"/>
           <w14:ligatures w14:val="none"/>
+        </w:rPr>
+        <w:t>3)      How was the experience working in agile technique? </w:t>
+      </w:r>
+    </w:p>
+    <w:p>
+      <w:pPr>
+        <w:shd w:val="clear" w:color="auto" w:fill="FFFFFF"/>
+        <w:spacing w:after="100" w:afterAutospacing="1" w:line="240" w:lineRule="auto"/>
+        <w:rPr>
+          <w:rFonts w:asciiTheme="majorHAnsi" w:hAnsiTheme="majorHAnsi" w:cstheme="majorHAnsi"/>
+          <w:sz w:val="24"/>
+          <w:szCs w:val="24"/>
+          <w:rtl/>
+          <w:lang w:val="en-US"/>
         </w:rPr>
       </w:pPr>
       <w:r>
@@ -2144,45 +2730,1160 @@
           <w:lang w:val="en-US" w:eastAsia="en-IL"/>
           <w14:ligatures w14:val="none"/>
         </w:rPr>
-        <w:t>3)      How was the experience working in agile technique? </w:t>
-      </w:r>
-    </w:p>
-    <w:p>
-      <w:pPr>
-        <w:shd w:val="clear" w:color="auto" w:fill="FFFFFF"/>
-        <w:spacing w:after="100" w:afterAutospacing="1" w:line="240" w:lineRule="auto"/>
+        <w:t>Those are only suggestions brought up in class, there may be a lot more to cover :)</w:t>
+      </w:r>
+    </w:p>
+    <w:p>
+      <w:pPr>
+        <w:spacing w:line="240" w:lineRule="auto"/>
+        <w:rPr>
+          <w:rFonts w:asciiTheme="majorHAnsi" w:hAnsiTheme="majorHAnsi" w:cstheme="majorHAnsi"/>
+          <w:sz w:val="24"/>
+          <w:szCs w:val="24"/>
+          <w:lang w:val="en-US"/>
+        </w:rPr>
+      </w:pPr>
+    </w:p>
+    <w:p>
+      <w:pPr>
+        <w:spacing w:line="240" w:lineRule="auto"/>
+        <w:rPr>
+          <w:rFonts w:asciiTheme="majorHAnsi" w:hAnsiTheme="majorHAnsi" w:cstheme="majorHAnsi"/>
+          <w:sz w:val="24"/>
+          <w:szCs w:val="24"/>
+          <w:lang w:val="en-US"/>
+        </w:rPr>
+      </w:pPr>
+    </w:p>
+    <w:p>
+      <w:pPr>
+        <w:spacing w:line="240" w:lineRule="auto"/>
+        <w:rPr>
+          <w:rFonts w:asciiTheme="majorHAnsi" w:hAnsiTheme="majorHAnsi" w:cstheme="majorHAnsi"/>
+          <w:sz w:val="24"/>
+          <w:szCs w:val="24"/>
+          <w:lang w:val="en-US"/>
+        </w:rPr>
+      </w:pPr>
+    </w:p>
+    <w:p>
+      <w:pPr>
+        <w:spacing w:line="240" w:lineRule="auto"/>
+        <w:rPr>
+          <w:rFonts w:asciiTheme="majorHAnsi" w:hAnsiTheme="majorHAnsi" w:cstheme="majorHAnsi"/>
+          <w:sz w:val="24"/>
+          <w:szCs w:val="24"/>
+          <w:lang w:val="en-US"/>
+        </w:rPr>
+      </w:pPr>
+    </w:p>
+    <w:p>
+      <w:pPr>
+        <w:spacing w:line="240" w:lineRule="auto"/>
+        <w:rPr>
+          <w:rFonts w:asciiTheme="majorHAnsi" w:hAnsiTheme="majorHAnsi" w:cstheme="majorHAnsi"/>
+          <w:sz w:val="24"/>
+          <w:szCs w:val="24"/>
+          <w:lang w:val="en-US"/>
+        </w:rPr>
+      </w:pPr>
+    </w:p>
+    <w:p>
+      <w:pPr>
+        <w:spacing w:line="240" w:lineRule="auto"/>
+        <w:rPr>
+          <w:rFonts w:asciiTheme="majorHAnsi" w:hAnsiTheme="majorHAnsi" w:cstheme="majorHAnsi"/>
+          <w:sz w:val="24"/>
+          <w:szCs w:val="24"/>
+          <w:lang w:val="en-US"/>
+        </w:rPr>
+      </w:pPr>
+    </w:p>
+    <w:p>
+      <w:pPr>
+        <w:spacing w:line="240" w:lineRule="auto"/>
+        <w:rPr>
+          <w:rFonts w:asciiTheme="majorHAnsi" w:hAnsiTheme="majorHAnsi" w:cstheme="majorHAnsi"/>
+          <w:sz w:val="24"/>
+          <w:szCs w:val="24"/>
+          <w:lang w:val="en-US"/>
+        </w:rPr>
+      </w:pPr>
+    </w:p>
+    <w:p>
+      <w:pPr>
+        <w:spacing w:line="240" w:lineRule="auto"/>
+        <w:rPr>
+          <w:rFonts w:asciiTheme="majorHAnsi" w:hAnsiTheme="majorHAnsi" w:cstheme="majorHAnsi"/>
+          <w:sz w:val="24"/>
+          <w:szCs w:val="24"/>
+          <w:lang w:val="en-US"/>
+        </w:rPr>
+      </w:pPr>
+    </w:p>
+    <w:p>
+      <w:pPr>
+        <w:spacing w:line="240" w:lineRule="auto"/>
+        <w:rPr>
+          <w:rFonts w:asciiTheme="majorHAnsi" w:hAnsiTheme="majorHAnsi" w:cstheme="majorHAnsi"/>
+          <w:sz w:val="24"/>
+          <w:szCs w:val="24"/>
+          <w:lang w:val="en-US"/>
+        </w:rPr>
+      </w:pPr>
+    </w:p>
+    <w:p>
+      <w:pPr>
+        <w:spacing w:line="240" w:lineRule="auto"/>
+        <w:rPr>
+          <w:rFonts w:asciiTheme="majorHAnsi" w:hAnsiTheme="majorHAnsi" w:cstheme="majorHAnsi"/>
+          <w:sz w:val="24"/>
+          <w:szCs w:val="24"/>
+          <w:lang w:val="en-US"/>
+        </w:rPr>
+      </w:pPr>
+    </w:p>
+    <w:p>
+      <w:pPr>
+        <w:spacing w:line="240" w:lineRule="auto"/>
+        <w:rPr>
+          <w:rFonts w:asciiTheme="majorHAnsi" w:hAnsiTheme="majorHAnsi" w:cstheme="majorHAnsi"/>
+          <w:sz w:val="24"/>
+          <w:szCs w:val="24"/>
+          <w:lang w:val="en-US"/>
+        </w:rPr>
+      </w:pPr>
+    </w:p>
+    <w:p>
+      <w:pPr>
+        <w:spacing w:line="240" w:lineRule="auto"/>
+        <w:rPr>
+          <w:rFonts w:asciiTheme="majorHAnsi" w:hAnsiTheme="majorHAnsi" w:cstheme="majorHAnsi"/>
+          <w:sz w:val="24"/>
+          <w:szCs w:val="24"/>
+          <w:lang w:val="en-US"/>
+        </w:rPr>
+      </w:pPr>
+    </w:p>
+    <w:p>
+      <w:pPr>
+        <w:spacing w:line="240" w:lineRule="auto"/>
+        <w:rPr>
+          <w:rFonts w:asciiTheme="majorHAnsi" w:hAnsiTheme="majorHAnsi" w:cstheme="majorHAnsi"/>
+          <w:sz w:val="24"/>
+          <w:szCs w:val="24"/>
+          <w:lang w:val="en-US"/>
+        </w:rPr>
+      </w:pPr>
+    </w:p>
+    <w:p>
+      <w:pPr>
+        <w:spacing w:line="240" w:lineRule="auto"/>
+        <w:rPr>
+          <w:rFonts w:asciiTheme="majorHAnsi" w:hAnsiTheme="majorHAnsi" w:cstheme="majorHAnsi"/>
+          <w:sz w:val="24"/>
+          <w:szCs w:val="24"/>
+          <w:lang w:val="en-US"/>
+        </w:rPr>
+      </w:pPr>
+    </w:p>
+    <w:p>
+      <w:pPr>
+        <w:spacing w:line="240" w:lineRule="auto"/>
+        <w:rPr>
+          <w:rFonts w:asciiTheme="majorHAnsi" w:hAnsiTheme="majorHAnsi" w:cstheme="majorHAnsi"/>
+          <w:sz w:val="24"/>
+          <w:szCs w:val="24"/>
+          <w:lang w:val="en-US"/>
+        </w:rPr>
+      </w:pPr>
+    </w:p>
+    <w:p>
+      <w:pPr>
+        <w:spacing w:line="240" w:lineRule="auto"/>
+        <w:rPr>
+          <w:rFonts w:asciiTheme="majorHAnsi" w:hAnsiTheme="majorHAnsi" w:cstheme="majorHAnsi"/>
+          <w:sz w:val="24"/>
+          <w:szCs w:val="24"/>
+          <w:lang w:val="en-US"/>
+        </w:rPr>
+      </w:pPr>
+    </w:p>
+    <w:p>
+      <w:pPr>
+        <w:spacing w:line="240" w:lineRule="auto"/>
+        <w:rPr>
+          <w:rFonts w:asciiTheme="majorHAnsi" w:hAnsiTheme="majorHAnsi" w:cstheme="majorHAnsi"/>
+          <w:sz w:val="24"/>
+          <w:szCs w:val="24"/>
+          <w:lang w:val="en-US"/>
+        </w:rPr>
+      </w:pPr>
+    </w:p>
+    <w:p>
+      <w:pPr>
+        <w:spacing w:line="240" w:lineRule="auto"/>
+        <w:rPr>
+          <w:rFonts w:asciiTheme="majorHAnsi" w:hAnsiTheme="majorHAnsi" w:cstheme="majorHAnsi"/>
+          <w:sz w:val="24"/>
+          <w:szCs w:val="24"/>
+          <w:lang w:val="en-US"/>
+        </w:rPr>
+      </w:pPr>
+    </w:p>
+    <w:p>
+      <w:pPr>
+        <w:spacing w:line="240" w:lineRule="auto"/>
+        <w:rPr>
+          <w:rFonts w:asciiTheme="majorHAnsi" w:hAnsiTheme="majorHAnsi" w:cstheme="majorHAnsi"/>
+          <w:b/>
+          <w:bCs/>
+          <w:sz w:val="28"/>
+          <w:szCs w:val="28"/>
+          <w:u w:val="single"/>
+          <w:lang w:val="en-US"/>
+        </w:rPr>
+      </w:pPr>
+      <w:r>
+        <w:rPr>
+          <w:rFonts w:asciiTheme="majorHAnsi" w:hAnsiTheme="majorHAnsi" w:cstheme="majorHAnsi"/>
+          <w:b/>
+          <w:bCs/>
+          <w:sz w:val="28"/>
+          <w:szCs w:val="28"/>
+          <w:u w:val="single"/>
+          <w:lang w:val="en-US"/>
+        </w:rPr>
+        <w:lastRenderedPageBreak/>
+        <w:t>Personal assignment</w:t>
+      </w:r>
+      <w:r>
         <w:rPr>
           <w:rFonts w:asciiTheme="majorHAnsi" w:hAnsiTheme="majorHAnsi" w:cstheme="majorHAnsi" w:hint="cs"/>
-          <w:sz w:val="24"/>
-          <w:szCs w:val="24"/>
+          <w:b/>
+          <w:bCs/>
+          <w:sz w:val="28"/>
+          <w:szCs w:val="28"/>
+          <w:u w:val="single"/>
           <w:rtl/>
           <w:lang w:val="en-US"/>
         </w:rPr>
-      </w:pPr>
-      <w:r>
-        <w:rPr>
-          <w:rFonts w:ascii="Arial" w:eastAsia="Times New Roman" w:hAnsi="Arial" w:cs="Arial"/>
-          <w:color w:val="262626"/>
-          <w:kern w:val="0"/>
-          <w:sz w:val="13"/>
-          <w:szCs w:val="13"/>
-          <w:highlight w:val="yellow"/>
-          <w:lang w:val="en-US" w:eastAsia="en-IL"/>
-          <w14:ligatures w14:val="none"/>
-        </w:rPr>
-        <w:t>Those are only suggestions brought up in class, there may be a lot more to cover :)</w:t>
-      </w:r>
-    </w:p>
-    <w:p>
-      <w:pPr>
-        <w:spacing w:line="240" w:lineRule="auto"/>
-        <w:rPr>
-          <w:rFonts w:asciiTheme="majorHAnsi" w:hAnsiTheme="majorHAnsi" w:cstheme="majorHAnsi"/>
-          <w:sz w:val="24"/>
-          <w:szCs w:val="24"/>
-          <w:lang w:val="en-US"/>
-        </w:rPr>
-      </w:pPr>
+        <w:t xml:space="preserve"> </w:t>
+      </w:r>
+      <w:r>
+        <w:rPr>
+          <w:rFonts w:asciiTheme="majorHAnsi" w:hAnsiTheme="majorHAnsi" w:cstheme="majorHAnsi"/>
+          <w:b/>
+          <w:bCs/>
+          <w:sz w:val="28"/>
+          <w:szCs w:val="28"/>
+          <w:u w:val="single"/>
+          <w:rtl/>
+          <w:lang w:val="en-US"/>
+        </w:rPr>
+        <w:t>–</w:t>
+      </w:r>
+      <w:r>
+        <w:rPr>
+          <w:rFonts w:asciiTheme="majorHAnsi" w:hAnsiTheme="majorHAnsi" w:cstheme="majorHAnsi" w:hint="cs"/>
+          <w:b/>
+          <w:bCs/>
+          <w:sz w:val="28"/>
+          <w:szCs w:val="28"/>
+          <w:u w:val="single"/>
+          <w:rtl/>
+          <w:lang w:val="en-US"/>
+        </w:rPr>
+        <w:t xml:space="preserve"> </w:t>
+      </w:r>
+      <w:r>
+        <w:rPr>
+          <w:rFonts w:asciiTheme="majorHAnsi" w:hAnsiTheme="majorHAnsi" w:cstheme="majorHAnsi"/>
+          <w:b/>
+          <w:bCs/>
+          <w:sz w:val="28"/>
+          <w:szCs w:val="28"/>
+          <w:u w:val="single"/>
+          <w:lang w:val="en-US"/>
+        </w:rPr>
+        <w:t>Liron Cohen</w:t>
+      </w:r>
+    </w:p>
+    <w:p>
+      <w:pPr>
+        <w:spacing w:line="240" w:lineRule="auto"/>
+        <w:rPr>
+          <w:rFonts w:asciiTheme="majorHAnsi" w:hAnsiTheme="majorHAnsi" w:cstheme="majorHAnsi"/>
+          <w:sz w:val="24"/>
+          <w:szCs w:val="24"/>
+        </w:rPr>
+      </w:pPr>
+      <w:r>
+        <w:rPr>
+          <w:rFonts w:asciiTheme="majorHAnsi" w:hAnsiTheme="majorHAnsi" w:cstheme="majorHAnsi"/>
+          <w:sz w:val="24"/>
+          <w:szCs w:val="24"/>
+        </w:rPr>
+        <w:t>As a female student and software engineer, I experience the gender gaps that exist between men and women in the high-tech field on a daily basis - starting with education at a young age, choosing science and technology majors in high school, recruitment for technological positions in the army, acceptance for scientific academic degrees, acceptance for workplaces and technological positions, and more.</w:t>
+      </w:r>
+    </w:p>
+    <w:p>
+      <w:pPr>
+        <w:spacing w:line="240" w:lineRule="auto"/>
+        <w:rPr>
+          <w:rFonts w:asciiTheme="majorHAnsi" w:hAnsiTheme="majorHAnsi" w:cstheme="majorHAnsi"/>
+          <w:sz w:val="24"/>
+          <w:szCs w:val="24"/>
+        </w:rPr>
+      </w:pPr>
+      <w:r>
+        <w:rPr>
+          <w:rFonts w:asciiTheme="majorHAnsi" w:hAnsiTheme="majorHAnsi" w:cstheme="majorHAnsi"/>
+          <w:sz w:val="24"/>
+          <w:szCs w:val="24"/>
+        </w:rPr>
+        <w:t>The path of women to the high-tech industry begins at an early stage in their lives. Choices of high school majors greatly influence the continuation of their professional path and their chances of entering the field in the future. In order for women to become entrepreneurs or hold senior positions in high-tech companies they must acquire education and training relevant in order to progress within the industry. Therefore, in order to increase the representation of women in the industry, it is important to increase their relative share in each of the stages on the way to high-tech industry.</w:t>
+      </w:r>
+    </w:p>
+    <w:p>
+      <w:pPr>
+        <w:spacing w:line="240" w:lineRule="auto"/>
+        <w:rPr>
+          <w:rFonts w:asciiTheme="majorHAnsi" w:hAnsiTheme="majorHAnsi" w:cstheme="majorHAnsi"/>
+          <w:sz w:val="24"/>
+          <w:szCs w:val="24"/>
+        </w:rPr>
+      </w:pPr>
+      <w:r>
+        <w:rPr>
+          <w:rFonts w:asciiTheme="majorHAnsi" w:hAnsiTheme="majorHAnsi" w:cstheme="majorHAnsi"/>
+          <w:sz w:val="24"/>
+          <w:szCs w:val="24"/>
+        </w:rPr>
+        <w:t>As of 2022, at the beginning of the way, in the Bagrut exams at the level of 5 study units in mathematics, there is almost gender equality. But, the gender gap is starting to open in the army service, in the R&amp;D and cyber positions in the IDF, which pave the way for those who serve in them to the arena of Israeli innovation, where women are only 23% from those serving in these positions.</w:t>
+      </w:r>
+    </w:p>
+    <w:p>
+      <w:pPr>
+        <w:spacing w:line="240" w:lineRule="auto"/>
+        <w:rPr>
+          <w:rFonts w:asciiTheme="majorHAnsi" w:hAnsiTheme="majorHAnsi" w:cstheme="majorHAnsi"/>
+          <w:sz w:val="24"/>
+          <w:szCs w:val="24"/>
+        </w:rPr>
+      </w:pPr>
+      <w:r>
+        <w:rPr>
+          <w:rFonts w:asciiTheme="majorHAnsi" w:hAnsiTheme="majorHAnsi" w:cstheme="majorHAnsi"/>
+          <w:sz w:val="24"/>
+          <w:szCs w:val="24"/>
+        </w:rPr>
+        <w:t xml:space="preserve">In the scientific subjects in the academy the situation is slightly better, but even though the number of female students increased by 64% within a decade, their relative share increased by a few percentages and we are still less than a third of the students in the relevant subjects in the academy. </w:t>
+      </w:r>
+    </w:p>
+    <w:p>
+      <w:pPr>
+        <w:spacing w:line="240" w:lineRule="auto"/>
+        <w:rPr>
+          <w:rFonts w:asciiTheme="majorHAnsi" w:hAnsiTheme="majorHAnsi" w:cstheme="majorHAnsi"/>
+          <w:sz w:val="24"/>
+          <w:szCs w:val="24"/>
+        </w:rPr>
+      </w:pPr>
+      <w:r>
+        <w:rPr>
+          <w:rFonts w:asciiTheme="majorHAnsi" w:hAnsiTheme="majorHAnsi" w:cstheme="majorHAnsi"/>
+          <w:sz w:val="24"/>
+          <w:szCs w:val="24"/>
+        </w:rPr>
+        <w:t>Further down the road and at the senior levels, the share of women in the industry goes down. As of 2022, only 28% of core employees in technological positions in Israeli high-tech are women.</w:t>
+      </w:r>
+    </w:p>
+    <w:p>
+      <w:pPr>
+        <w:spacing w:line="240" w:lineRule="auto"/>
+        <w:rPr>
+          <w:rFonts w:asciiTheme="majorHAnsi" w:hAnsiTheme="majorHAnsi" w:cstheme="majorHAnsi"/>
+          <w:sz w:val="24"/>
+          <w:szCs w:val="24"/>
+        </w:rPr>
+      </w:pPr>
+      <w:r>
+        <w:rPr>
+          <w:rFonts w:asciiTheme="majorHAnsi" w:hAnsiTheme="majorHAnsi" w:cstheme="majorHAnsi"/>
+          <w:sz w:val="24"/>
+          <w:szCs w:val="24"/>
+        </w:rPr>
+        <w:t>On the personal side, I started to be active in the pursuit of equality between men and women in the technological professions during my military service. I decided that I wanted to take an active part and help girls and young women reach significant technological positions in their military service, in their academic career and in their work in high-tech after that. Therefore, I volunteered for a long time as an instructor and track coordinator in the organization she codes;.</w:t>
+      </w:r>
+    </w:p>
+    <w:p>
+      <w:pPr>
+        <w:spacing w:line="240" w:lineRule="auto"/>
+        <w:rPr>
+          <w:rFonts w:asciiTheme="majorHAnsi" w:hAnsiTheme="majorHAnsi" w:cstheme="majorHAnsi"/>
+          <w:sz w:val="24"/>
+          <w:szCs w:val="24"/>
+        </w:rPr>
+      </w:pPr>
+      <w:r>
+        <w:rPr>
+          <w:rFonts w:asciiTheme="majorHAnsi" w:hAnsiTheme="majorHAnsi" w:cstheme="majorHAnsi"/>
+          <w:sz w:val="24"/>
+          <w:szCs w:val="24"/>
+        </w:rPr>
+        <w:t>she codes is a technological community of women software developers, established with the aim of reaching 50% software developers in Israel. It was established in 2013 and has over 50,000 members. Among the members of the community there are women who wish to learn software development or retraining in the high-tech field, developers who come with the goal of developing professionally and meeting other developers, and high school-aged girls who study programming. The core values of the organization are belief in yourself, perseverance and community, values in which I also believe personally.</w:t>
+      </w:r>
+    </w:p>
+    <w:p>
+      <w:pPr>
+        <w:spacing w:line="240" w:lineRule="auto"/>
+        <w:rPr>
+          <w:rFonts w:asciiTheme="majorHAnsi" w:hAnsiTheme="majorHAnsi" w:cstheme="majorHAnsi"/>
+          <w:sz w:val="24"/>
+          <w:szCs w:val="24"/>
+        </w:rPr>
+      </w:pPr>
+      <w:r>
+        <w:rPr>
+          <w:rFonts w:asciiTheme="majorHAnsi" w:hAnsiTheme="majorHAnsi" w:cstheme="majorHAnsi"/>
+          <w:sz w:val="24"/>
+          <w:szCs w:val="24"/>
+        </w:rPr>
+        <w:t>During my volunteering at the organization, I met a lot of girls and women with exciting and special stories, and I was moved when each community member succeeded in achieving her goal and was accepted for a technological position in one of the Israeli high-tech companies, as another step towards the long-awaited equality.</w:t>
+      </w:r>
+    </w:p>
+    <w:p>
+      <w:pPr>
+        <w:spacing w:line="240" w:lineRule="auto"/>
+        <w:rPr>
+          <w:rFonts w:asciiTheme="majorHAnsi" w:hAnsiTheme="majorHAnsi" w:cstheme="majorHAnsi"/>
+          <w:sz w:val="24"/>
+          <w:szCs w:val="24"/>
+        </w:rPr>
+      </w:pPr>
+      <w:r>
+        <w:rPr>
+          <w:rFonts w:asciiTheme="majorHAnsi" w:hAnsiTheme="majorHAnsi" w:cstheme="majorHAnsi"/>
+          <w:sz w:val="24"/>
+          <w:szCs w:val="24"/>
+        </w:rPr>
+        <w:lastRenderedPageBreak/>
+        <w:t>As part of the process, I was exposed to quite a few women who were afraid to submit their resumes for jobs, claiming that they do not meet all the criteria, they are not good enough, there are better candidates than them, and more. I wanted to act to eradicate this phenomenon, and during a conversation with Adva Regev, a recruiter in the group where I work at Microsoft, we decided to investigate the issue and contribute to the recruitment of women in the company in general.</w:t>
+      </w:r>
+    </w:p>
+    <w:p>
+      <w:pPr>
+        <w:spacing w:line="240" w:lineRule="auto"/>
+        <w:rPr>
+          <w:rFonts w:asciiTheme="majorHAnsi" w:hAnsiTheme="majorHAnsi" w:cstheme="majorHAnsi"/>
+          <w:sz w:val="24"/>
+          <w:szCs w:val="24"/>
+        </w:rPr>
+      </w:pPr>
+      <w:r>
+        <w:rPr>
+          <w:rFonts w:asciiTheme="majorHAnsi" w:hAnsiTheme="majorHAnsi" w:cstheme="majorHAnsi"/>
+          <w:sz w:val="24"/>
+          <w:szCs w:val="24"/>
+        </w:rPr>
+        <w:t xml:space="preserve">After this conversation, we had the opportunity to participate in this workshop and put the idea into action. I was happy to cooperate with Adva and the other members of her team, and to get the human resources angle on this problem. Together with the members of our team, we held several joint meetings and thought about how to create tools that would help women in human resources create job descriptions accessible to women, which would not discourage women from applying but would encourage them to apply. </w:t>
+      </w:r>
+    </w:p>
+    <w:p>
+      <w:pPr>
+        <w:spacing w:line="240" w:lineRule="auto"/>
+        <w:rPr>
+          <w:rFonts w:asciiTheme="majorHAnsi" w:hAnsiTheme="majorHAnsi" w:cstheme="majorHAnsi"/>
+          <w:sz w:val="24"/>
+          <w:szCs w:val="24"/>
+        </w:rPr>
+      </w:pPr>
+      <w:r>
+        <w:rPr>
+          <w:rFonts w:asciiTheme="majorHAnsi" w:hAnsiTheme="majorHAnsi" w:cstheme="majorHAnsi"/>
+          <w:sz w:val="24"/>
+          <w:szCs w:val="24"/>
+        </w:rPr>
+        <w:t>Of course, the more women submit resumes for the job, both the women will benefit and the companies themselves will benefit from diverse, specialized and more inclusive employees.</w:t>
+      </w:r>
+    </w:p>
+    <w:p>
+      <w:pPr>
+        <w:spacing w:line="240" w:lineRule="auto"/>
+        <w:rPr>
+          <w:rFonts w:asciiTheme="majorHAnsi" w:hAnsiTheme="majorHAnsi" w:cstheme="majorHAnsi"/>
+          <w:sz w:val="24"/>
+          <w:szCs w:val="24"/>
+        </w:rPr>
+      </w:pPr>
+      <w:r>
+        <w:rPr>
+          <w:rFonts w:asciiTheme="majorHAnsi" w:hAnsiTheme="majorHAnsi" w:cstheme="majorHAnsi"/>
+          <w:sz w:val="24"/>
+          <w:szCs w:val="24"/>
+        </w:rPr>
+        <w:t>In conclusion, my connection to gender equality in the Israeli high-tech industry is both professional and personal. As a female student and software engineer, I experienced and continue to experience the advantages and challenges of being a woman in a field that is mostly made up of men. This workshop gave me an opportunity to learn about human resources and data analysis, to experience collaboration with different people and the research process in all its aspects.</w:t>
+      </w:r>
+    </w:p>
+    <w:p>
+      <w:pPr>
+        <w:spacing w:line="240" w:lineRule="auto"/>
+        <w:rPr>
+          <w:rFonts w:asciiTheme="majorHAnsi" w:hAnsiTheme="majorHAnsi" w:cstheme="majorHAnsi"/>
+          <w:sz w:val="24"/>
+          <w:szCs w:val="24"/>
+        </w:rPr>
+      </w:pPr>
+      <w:r>
+        <w:rPr>
+          <w:rFonts w:asciiTheme="majorHAnsi" w:hAnsiTheme="majorHAnsi" w:cstheme="majorHAnsi"/>
+          <w:sz w:val="24"/>
+          <w:szCs w:val="24"/>
+        </w:rPr>
+        <w:t>I hope that this research will be one of many steps in the pursuit of gender equality in the Israeli high-tech and in general.</w:t>
+      </w:r>
+    </w:p>
+    <w:p>
+      <w:pPr>
+        <w:spacing w:line="240" w:lineRule="auto"/>
+        <w:rPr>
+          <w:rFonts w:asciiTheme="majorHAnsi" w:hAnsiTheme="majorHAnsi" w:cstheme="majorHAnsi"/>
+          <w:sz w:val="24"/>
+          <w:szCs w:val="24"/>
+        </w:rPr>
+      </w:pPr>
+    </w:p>
+    <w:p>
+      <w:pPr>
+        <w:spacing w:line="240" w:lineRule="auto"/>
+        <w:rPr>
+          <w:rFonts w:asciiTheme="majorHAnsi" w:hAnsiTheme="majorHAnsi" w:cstheme="majorHAnsi"/>
+          <w:sz w:val="24"/>
+          <w:szCs w:val="24"/>
+        </w:rPr>
+      </w:pPr>
+    </w:p>
+    <w:p>
+      <w:pPr>
+        <w:spacing w:line="240" w:lineRule="auto"/>
+        <w:rPr>
+          <w:rFonts w:asciiTheme="majorHAnsi" w:hAnsiTheme="majorHAnsi" w:cstheme="majorHAnsi"/>
+          <w:sz w:val="24"/>
+          <w:szCs w:val="24"/>
+        </w:rPr>
+      </w:pPr>
+    </w:p>
+    <w:p>
+      <w:pPr>
+        <w:spacing w:line="240" w:lineRule="auto"/>
+        <w:rPr>
+          <w:rFonts w:asciiTheme="majorHAnsi" w:hAnsiTheme="majorHAnsi" w:cstheme="majorHAnsi"/>
+          <w:sz w:val="24"/>
+          <w:szCs w:val="24"/>
+        </w:rPr>
+      </w:pPr>
+    </w:p>
+    <w:p>
+      <w:pPr>
+        <w:spacing w:line="240" w:lineRule="auto"/>
+        <w:rPr>
+          <w:rFonts w:asciiTheme="majorHAnsi" w:hAnsiTheme="majorHAnsi" w:cstheme="majorHAnsi"/>
+          <w:sz w:val="24"/>
+          <w:szCs w:val="24"/>
+        </w:rPr>
+      </w:pPr>
+    </w:p>
+    <w:p>
+      <w:pPr>
+        <w:spacing w:line="240" w:lineRule="auto"/>
+        <w:rPr>
+          <w:rFonts w:asciiTheme="majorHAnsi" w:hAnsiTheme="majorHAnsi" w:cstheme="majorHAnsi"/>
+          <w:sz w:val="24"/>
+          <w:szCs w:val="24"/>
+        </w:rPr>
+      </w:pPr>
+    </w:p>
+    <w:p>
+      <w:pPr>
+        <w:spacing w:line="240" w:lineRule="auto"/>
+        <w:rPr>
+          <w:rFonts w:asciiTheme="majorHAnsi" w:hAnsiTheme="majorHAnsi" w:cstheme="majorHAnsi"/>
+          <w:sz w:val="24"/>
+          <w:szCs w:val="24"/>
+        </w:rPr>
+      </w:pPr>
+    </w:p>
+    <w:p>
+      <w:pPr>
+        <w:spacing w:line="240" w:lineRule="auto"/>
+        <w:rPr>
+          <w:rFonts w:asciiTheme="majorHAnsi" w:hAnsiTheme="majorHAnsi" w:cstheme="majorHAnsi"/>
+          <w:sz w:val="24"/>
+          <w:szCs w:val="24"/>
+        </w:rPr>
+      </w:pPr>
+    </w:p>
+    <w:p>
+      <w:pPr>
+        <w:spacing w:line="240" w:lineRule="auto"/>
+        <w:rPr>
+          <w:rFonts w:asciiTheme="majorHAnsi" w:hAnsiTheme="majorHAnsi" w:cstheme="majorHAnsi"/>
+          <w:sz w:val="24"/>
+          <w:szCs w:val="24"/>
+        </w:rPr>
+      </w:pPr>
+    </w:p>
+    <w:p>
+      <w:pPr>
+        <w:spacing w:line="240" w:lineRule="auto"/>
+        <w:rPr>
+          <w:rFonts w:asciiTheme="majorHAnsi" w:hAnsiTheme="majorHAnsi" w:cstheme="majorHAnsi"/>
+          <w:sz w:val="24"/>
+          <w:szCs w:val="24"/>
+        </w:rPr>
+      </w:pPr>
+    </w:p>
+    <w:p>
+      <w:pPr>
+        <w:spacing w:line="240" w:lineRule="auto"/>
+        <w:rPr>
+          <w:rFonts w:asciiTheme="majorHAnsi" w:hAnsiTheme="majorHAnsi" w:cstheme="majorHAnsi"/>
+          <w:sz w:val="24"/>
+          <w:szCs w:val="24"/>
+        </w:rPr>
+      </w:pPr>
+    </w:p>
+    <w:p>
+      <w:pPr>
+        <w:spacing w:line="240" w:lineRule="auto"/>
+        <w:rPr>
+          <w:rFonts w:asciiTheme="majorHAnsi" w:hAnsiTheme="majorHAnsi" w:cstheme="majorHAnsi"/>
+          <w:sz w:val="24"/>
+          <w:szCs w:val="24"/>
+        </w:rPr>
+      </w:pPr>
+    </w:p>
+    <w:p>
+      <w:pPr>
+        <w:spacing w:line="240" w:lineRule="auto"/>
+        <w:rPr>
+          <w:rFonts w:asciiTheme="majorHAnsi" w:hAnsiTheme="majorHAnsi" w:cstheme="majorHAnsi"/>
+          <w:sz w:val="24"/>
+          <w:szCs w:val="24"/>
+        </w:rPr>
+      </w:pPr>
+    </w:p>
+    <w:p>
+      <w:pPr>
+        <w:spacing w:line="240" w:lineRule="auto"/>
+        <w:rPr>
+          <w:rFonts w:asciiTheme="majorHAnsi" w:hAnsiTheme="majorHAnsi" w:cstheme="majorHAnsi"/>
+          <w:sz w:val="24"/>
+          <w:szCs w:val="24"/>
+        </w:rPr>
+      </w:pPr>
+    </w:p>
+    <w:p>
+      <w:pPr>
+        <w:spacing w:line="240" w:lineRule="auto"/>
+        <w:rPr>
+          <w:rFonts w:asciiTheme="majorHAnsi" w:hAnsiTheme="majorHAnsi" w:cstheme="majorHAnsi"/>
+          <w:sz w:val="24"/>
+          <w:szCs w:val="24"/>
+        </w:rPr>
+      </w:pPr>
+    </w:p>
+    <w:p>
+      <w:pPr>
+        <w:spacing w:line="240" w:lineRule="auto"/>
+        <w:rPr>
+          <w:rFonts w:asciiTheme="majorHAnsi" w:hAnsiTheme="majorHAnsi" w:cstheme="majorHAnsi"/>
+          <w:b/>
+          <w:bCs/>
+          <w:sz w:val="28"/>
+          <w:szCs w:val="28"/>
+          <w:u w:val="single"/>
+          <w:lang w:val="en-US"/>
+        </w:rPr>
+      </w:pPr>
+      <w:r>
+        <w:rPr>
+          <w:rFonts w:asciiTheme="majorHAnsi" w:hAnsiTheme="majorHAnsi" w:cstheme="majorHAnsi"/>
+          <w:b/>
+          <w:bCs/>
+          <w:sz w:val="28"/>
+          <w:szCs w:val="28"/>
+          <w:u w:val="single"/>
+          <w:lang w:val="en-US"/>
+        </w:rPr>
+        <w:lastRenderedPageBreak/>
+        <w:t>Personal assignment</w:t>
+      </w:r>
+      <w:r>
+        <w:rPr>
+          <w:rFonts w:asciiTheme="majorHAnsi" w:hAnsiTheme="majorHAnsi" w:cstheme="majorHAnsi" w:hint="cs"/>
+          <w:b/>
+          <w:bCs/>
+          <w:sz w:val="28"/>
+          <w:szCs w:val="28"/>
+          <w:u w:val="single"/>
+          <w:rtl/>
+          <w:lang w:val="en-US"/>
+        </w:rPr>
+        <w:t xml:space="preserve"> </w:t>
+      </w:r>
+      <w:r>
+        <w:rPr>
+          <w:rFonts w:asciiTheme="majorHAnsi" w:hAnsiTheme="majorHAnsi" w:cstheme="majorHAnsi"/>
+          <w:b/>
+          <w:bCs/>
+          <w:sz w:val="28"/>
+          <w:szCs w:val="28"/>
+          <w:u w:val="single"/>
+          <w:rtl/>
+          <w:lang w:val="en-US"/>
+        </w:rPr>
+        <w:t>–</w:t>
+      </w:r>
+      <w:r>
+        <w:rPr>
+          <w:rFonts w:asciiTheme="majorHAnsi" w:hAnsiTheme="majorHAnsi" w:cstheme="majorHAnsi" w:hint="cs"/>
+          <w:b/>
+          <w:bCs/>
+          <w:sz w:val="28"/>
+          <w:szCs w:val="28"/>
+          <w:u w:val="single"/>
+          <w:rtl/>
+          <w:lang w:val="en-US"/>
+        </w:rPr>
+        <w:t xml:space="preserve"> </w:t>
+      </w:r>
+      <w:r>
+        <w:rPr>
+          <w:rFonts w:asciiTheme="majorHAnsi" w:hAnsiTheme="majorHAnsi" w:cstheme="majorHAnsi"/>
+          <w:b/>
+          <w:bCs/>
+          <w:sz w:val="28"/>
+          <w:szCs w:val="28"/>
+          <w:u w:val="single"/>
+          <w:lang w:val="en-US"/>
+        </w:rPr>
+        <w:t>Ofer Tlusty</w:t>
+      </w:r>
+    </w:p>
+    <w:p>
+      <w:pPr>
+        <w:spacing w:line="240" w:lineRule="auto"/>
+        <w:rPr>
+          <w:rFonts w:asciiTheme="majorHAnsi" w:hAnsiTheme="majorHAnsi" w:cstheme="majorHAnsi"/>
+          <w:sz w:val="24"/>
+          <w:szCs w:val="24"/>
+          <w:lang w:val="en-US"/>
+        </w:rPr>
+      </w:pPr>
+      <w:r>
+        <w:rPr>
+          <w:rFonts w:asciiTheme="majorHAnsi" w:hAnsiTheme="majorHAnsi" w:cstheme="majorHAnsi"/>
+          <w:sz w:val="24"/>
+          <w:szCs w:val="24"/>
+          <w:lang w:val="en-US"/>
+        </w:rPr>
+        <w:t>In the framework of the workshop, I had the opportunity to experience a completely different form of learning than what is commonly practiced in the university, especially in engineering and exact science faculties. The task was undefined, and so was the topic of the work. The lecturer spoke to us about emotions, feelings, and research (something amorphous?) instead of evidence, techniques, and algorithms - I won't lie, the confusion was significant.</w:t>
+      </w:r>
+    </w:p>
+    <w:p>
+      <w:pPr>
+        <w:spacing w:line="240" w:lineRule="auto"/>
+        <w:rPr>
+          <w:rFonts w:asciiTheme="majorHAnsi" w:hAnsiTheme="majorHAnsi" w:cstheme="majorHAnsi"/>
+          <w:sz w:val="24"/>
+          <w:szCs w:val="24"/>
+          <w:lang w:val="en-US"/>
+        </w:rPr>
+      </w:pPr>
+      <w:r>
+        <w:rPr>
+          <w:rFonts w:asciiTheme="majorHAnsi" w:hAnsiTheme="majorHAnsi" w:cstheme="majorHAnsi"/>
+          <w:sz w:val="24"/>
+          <w:szCs w:val="24"/>
+          <w:lang w:val="en-US"/>
+        </w:rPr>
+        <w:t>Throughout my life, I have made sure to dedicate some of my time to volunteering, mostly in the field of education and occasionally in other areas. However, I have never delved into the field of gender and the disparities between women and men. Liron raised the topic, and along with the opportunity to work with students in occupational studies, we had a good feeling that it was an important and interesting subject worth investing time and effort in.</w:t>
+      </w:r>
+    </w:p>
+    <w:p>
+      <w:pPr>
+        <w:spacing w:line="240" w:lineRule="auto"/>
+        <w:rPr>
+          <w:rFonts w:asciiTheme="majorHAnsi" w:hAnsiTheme="majorHAnsi" w:cstheme="majorHAnsi"/>
+          <w:sz w:val="24"/>
+          <w:szCs w:val="24"/>
+          <w:lang w:val="en-US"/>
+        </w:rPr>
+      </w:pPr>
+    </w:p>
+    <w:p>
+      <w:pPr>
+        <w:spacing w:line="240" w:lineRule="auto"/>
+        <w:jc w:val="center"/>
+        <w:rPr>
+          <w:rFonts w:asciiTheme="majorHAnsi" w:hAnsiTheme="majorHAnsi" w:cstheme="majorHAnsi"/>
+          <w:i/>
+          <w:iCs/>
+          <w:sz w:val="24"/>
+          <w:szCs w:val="24"/>
+          <w:lang w:val="en-US"/>
+        </w:rPr>
+      </w:pPr>
+      <w:r>
+        <w:rPr>
+          <w:rFonts w:asciiTheme="majorHAnsi" w:hAnsiTheme="majorHAnsi" w:cstheme="majorHAnsi"/>
+          <w:i/>
+          <w:iCs/>
+          <w:sz w:val="24"/>
+          <w:szCs w:val="24"/>
+          <w:lang w:val="en-US"/>
+        </w:rPr>
+        <w:t>Embracing Modesty and Humility</w:t>
+      </w:r>
+    </w:p>
+    <w:p>
+      <w:pPr>
+        <w:spacing w:line="240" w:lineRule="auto"/>
+        <w:rPr>
+          <w:rFonts w:asciiTheme="majorHAnsi" w:hAnsiTheme="majorHAnsi" w:cstheme="majorHAnsi"/>
+          <w:sz w:val="24"/>
+          <w:szCs w:val="24"/>
+          <w:lang w:val="en-US"/>
+        </w:rPr>
+      </w:pPr>
+      <w:r>
+        <w:rPr>
+          <w:rFonts w:asciiTheme="majorHAnsi" w:hAnsiTheme="majorHAnsi" w:cstheme="majorHAnsi"/>
+          <w:sz w:val="24"/>
+          <w:szCs w:val="24"/>
+          <w:lang w:val="en-US"/>
+        </w:rPr>
+        <w:t>The process began with reading articles and posts (with emphasis on the amazing blog by Moran Webber!). I always knew there was a gap, but the small details about how deeply it was ingrained in us, in our language, in the most basic habits, were both shocking and fascinating. The more I delved into it and shared my findings with my close surroundings, I discovered two things: first, even the women in my environment were not always aware of these hidden aspects (especially the men), and secondly, they identified with the feelings even when I somewhat belittled them because as a man, I didn't imagine they would resonate with some of the criticisms – from my perspective, it was an important lesson in modesty and humility.</w:t>
+      </w:r>
+    </w:p>
+    <w:p>
+      <w:pPr>
+        <w:spacing w:line="240" w:lineRule="auto"/>
+        <w:rPr>
+          <w:rFonts w:asciiTheme="majorHAnsi" w:hAnsiTheme="majorHAnsi" w:cstheme="majorHAnsi"/>
+          <w:sz w:val="24"/>
+          <w:szCs w:val="24"/>
+          <w:lang w:val="en-US"/>
+        </w:rPr>
+      </w:pPr>
+      <w:r>
+        <w:rPr>
+          <w:rFonts w:asciiTheme="majorHAnsi" w:hAnsiTheme="majorHAnsi" w:cstheme="majorHAnsi"/>
+          <w:sz w:val="24"/>
+          <w:szCs w:val="24"/>
+          <w:lang w:val="en-US"/>
+        </w:rPr>
+        <w:t>After learning about the topic, we wanted to connect with the students' task in the parallel course. We held a synchronization and expectation coordination meeting and found that there was a good connection. We contributed our ability to provide value to them with automated tools and data analysis, and they guided us on where our impact would be expressed in the field of human resources. Due to the different schedules between the courses, we had to adjust and "jump in the water".</w:t>
+      </w:r>
+    </w:p>
+    <w:p>
+      <w:pPr>
+        <w:spacing w:line="240" w:lineRule="auto"/>
+        <w:rPr>
+          <w:rFonts w:asciiTheme="majorHAnsi" w:hAnsiTheme="majorHAnsi" w:cstheme="majorHAnsi"/>
+          <w:sz w:val="24"/>
+          <w:szCs w:val="24"/>
+          <w:lang w:val="en-US"/>
+        </w:rPr>
+      </w:pPr>
+      <w:r>
+        <w:rPr>
+          <w:rFonts w:asciiTheme="majorHAnsi" w:hAnsiTheme="majorHAnsi" w:cstheme="majorHAnsi"/>
+          <w:sz w:val="24"/>
+          <w:szCs w:val="24"/>
+          <w:lang w:val="en-US"/>
+        </w:rPr>
+        <w:t>We formulated a relatively quick task without deep characterization of the broader research context we were required to adhere to, and we completed the task to enable the parallel group to continue their work. Later on, we used the basic output transferred to the parallel group as a "review" means for potential features in the model we developed, but collaboration with the parallel group came to an end due to scheduling incompatibilities – I believe that if we had better alignment, we could have achieved more significant results and learned more from this unique collaboration.</w:t>
+      </w:r>
+    </w:p>
+    <w:p>
+      <w:pPr>
+        <w:spacing w:line="240" w:lineRule="auto"/>
+        <w:rPr>
+          <w:rFonts w:asciiTheme="majorHAnsi" w:hAnsiTheme="majorHAnsi" w:cstheme="majorHAnsi"/>
+          <w:sz w:val="24"/>
+          <w:szCs w:val="24"/>
+          <w:lang w:val="en-US"/>
+        </w:rPr>
+      </w:pPr>
+    </w:p>
+    <w:p>
+      <w:pPr>
+        <w:spacing w:line="240" w:lineRule="auto"/>
+        <w:rPr>
+          <w:rFonts w:asciiTheme="majorHAnsi" w:hAnsiTheme="majorHAnsi" w:cstheme="majorHAnsi"/>
+          <w:sz w:val="24"/>
+          <w:szCs w:val="24"/>
+          <w:lang w:val="en-US"/>
+        </w:rPr>
+      </w:pPr>
+    </w:p>
+    <w:p>
+      <w:pPr>
+        <w:spacing w:line="240" w:lineRule="auto"/>
+        <w:rPr>
+          <w:rFonts w:asciiTheme="majorHAnsi" w:hAnsiTheme="majorHAnsi" w:cstheme="majorHAnsi"/>
+          <w:sz w:val="24"/>
+          <w:szCs w:val="24"/>
+          <w:lang w:val="en-US"/>
+        </w:rPr>
+      </w:pPr>
+    </w:p>
+    <w:p>
+      <w:pPr>
+        <w:spacing w:line="240" w:lineRule="auto"/>
+        <w:rPr>
+          <w:rFonts w:asciiTheme="majorHAnsi" w:hAnsiTheme="majorHAnsi" w:cstheme="majorHAnsi"/>
+          <w:sz w:val="24"/>
+          <w:szCs w:val="24"/>
+          <w:lang w:val="en-US"/>
+        </w:rPr>
+      </w:pPr>
+    </w:p>
+    <w:p>
+      <w:pPr>
+        <w:spacing w:line="240" w:lineRule="auto"/>
+        <w:rPr>
+          <w:rFonts w:asciiTheme="majorHAnsi" w:hAnsiTheme="majorHAnsi" w:cstheme="majorHAnsi"/>
+          <w:sz w:val="24"/>
+          <w:szCs w:val="24"/>
+          <w:lang w:val="en-US"/>
+        </w:rPr>
+      </w:pPr>
+    </w:p>
+    <w:p>
+      <w:pPr>
+        <w:spacing w:line="240" w:lineRule="auto"/>
+        <w:jc w:val="center"/>
+        <w:rPr>
+          <w:rFonts w:asciiTheme="majorHAnsi" w:hAnsiTheme="majorHAnsi" w:cstheme="majorHAnsi"/>
+          <w:i/>
+          <w:iCs/>
+          <w:sz w:val="24"/>
+          <w:szCs w:val="24"/>
+          <w:lang w:val="en-US"/>
+        </w:rPr>
+      </w:pPr>
+      <w:r>
+        <w:rPr>
+          <w:rFonts w:asciiTheme="majorHAnsi" w:hAnsiTheme="majorHAnsi" w:cstheme="majorHAnsi"/>
+          <w:i/>
+          <w:iCs/>
+          <w:sz w:val="24"/>
+          <w:szCs w:val="24"/>
+          <w:lang w:val="en-US"/>
+        </w:rPr>
+        <w:lastRenderedPageBreak/>
+        <w:t>Being Agile and Adaptive</w:t>
+      </w:r>
+    </w:p>
+    <w:p>
+      <w:pPr>
+        <w:spacing w:line="240" w:lineRule="auto"/>
+        <w:rPr>
+          <w:rFonts w:asciiTheme="majorHAnsi" w:hAnsiTheme="majorHAnsi" w:cstheme="majorHAnsi"/>
+          <w:sz w:val="24"/>
+          <w:szCs w:val="24"/>
+          <w:lang w:val="en-US"/>
+        </w:rPr>
+      </w:pPr>
+      <w:r>
+        <w:rPr>
+          <w:rFonts w:asciiTheme="majorHAnsi" w:hAnsiTheme="majorHAnsi" w:cstheme="majorHAnsi"/>
+          <w:sz w:val="24"/>
+          <w:szCs w:val="24"/>
+          <w:lang w:val="en-US"/>
+        </w:rPr>
+        <w:t>Our next challenge was to obtain relevant data repositories for our task. My main effort was to try to obtain a tagged data repository from a private company or association that would reflect the distribution of women and men who submitted resumes for a job. I tried reaching out to recruiters at Apple (where I work), to companies of friends from the high-tech industry, and even to utilize a family member's connection who has been working for years in employment in the Arab sector in order to establish contact with the "Aluma" association (managers of a course that involves students in the employment world as part of their studies), but all my collaborative efforts fell due to the privacy policies of the companies.</w:t>
+      </w:r>
+    </w:p>
+    <w:p>
+      <w:pPr>
+        <w:spacing w:line="240" w:lineRule="auto"/>
+        <w:rPr>
+          <w:rFonts w:asciiTheme="majorHAnsi" w:hAnsiTheme="majorHAnsi" w:cstheme="majorHAnsi"/>
+          <w:sz w:val="24"/>
+          <w:szCs w:val="24"/>
+          <w:lang w:val="en-US"/>
+        </w:rPr>
+      </w:pPr>
+    </w:p>
+    <w:p>
+      <w:pPr>
+        <w:spacing w:line="240" w:lineRule="auto"/>
+        <w:jc w:val="center"/>
+        <w:rPr>
+          <w:rFonts w:asciiTheme="majorHAnsi" w:hAnsiTheme="majorHAnsi" w:cstheme="majorHAnsi"/>
+          <w:i/>
+          <w:iCs/>
+          <w:sz w:val="24"/>
+          <w:szCs w:val="24"/>
+          <w:lang w:val="en-US"/>
+        </w:rPr>
+      </w:pPr>
+      <w:r>
+        <w:rPr>
+          <w:rFonts w:asciiTheme="majorHAnsi" w:hAnsiTheme="majorHAnsi" w:cstheme="majorHAnsi"/>
+          <w:i/>
+          <w:iCs/>
+          <w:sz w:val="24"/>
+          <w:szCs w:val="24"/>
+          <w:lang w:val="en-US"/>
+        </w:rPr>
+        <w:t>Perseverance and Creativity in the Face of Challenges</w:t>
+      </w:r>
+    </w:p>
+    <w:p>
+      <w:pPr>
+        <w:spacing w:line="240" w:lineRule="auto"/>
+        <w:rPr>
+          <w:rFonts w:asciiTheme="majorHAnsi" w:hAnsiTheme="majorHAnsi" w:cstheme="majorHAnsi"/>
+          <w:sz w:val="24"/>
+          <w:szCs w:val="24"/>
+          <w:lang w:val="en-US"/>
+        </w:rPr>
+      </w:pPr>
+      <w:r>
+        <w:rPr>
+          <w:rFonts w:asciiTheme="majorHAnsi" w:hAnsiTheme="majorHAnsi" w:cstheme="majorHAnsi"/>
+          <w:sz w:val="24"/>
+          <w:szCs w:val="24"/>
+          <w:lang w:val="en-US"/>
+        </w:rPr>
+        <w:t xml:space="preserve">The enlightening suggestion by Yuval to use language models like GPT and/or BARD as a tagging model for the job descriptions we found was no less than exciting. We knew there would be challenges in the process (we didn't realize how many), but thanks to </w:t>
+      </w:r>
+      <w:r>
+        <w:rPr>
+          <w:rFonts w:asciiTheme="majorHAnsi" w:hAnsiTheme="majorHAnsi" w:cstheme="majorHAnsi"/>
+          <w:sz w:val="24"/>
+          <w:szCs w:val="24"/>
+          <w:lang w:val="en-US"/>
+        </w:rPr>
+        <w:t>perseverance</w:t>
+      </w:r>
+      <w:r>
+        <w:rPr>
+          <w:rFonts w:asciiTheme="majorHAnsi" w:hAnsiTheme="majorHAnsi" w:cstheme="majorHAnsi"/>
+          <w:sz w:val="24"/>
+          <w:szCs w:val="24"/>
+          <w:lang w:val="en-US"/>
+        </w:rPr>
+        <w:t>, we managed to create a model that even produced good results in a short period.</w:t>
+      </w:r>
+    </w:p>
+    <w:p>
+      <w:pPr>
+        <w:spacing w:line="240" w:lineRule="auto"/>
+        <w:rPr>
+          <w:rFonts w:asciiTheme="majorHAnsi" w:hAnsiTheme="majorHAnsi" w:cstheme="majorHAnsi"/>
+          <w:sz w:val="24"/>
+          <w:szCs w:val="24"/>
+          <w:lang w:val="en-US"/>
+        </w:rPr>
+      </w:pPr>
+      <w:r>
+        <w:rPr>
+          <w:rFonts w:asciiTheme="majorHAnsi" w:hAnsiTheme="majorHAnsi" w:cstheme="majorHAnsi"/>
+          <w:sz w:val="24"/>
+          <w:szCs w:val="24"/>
+          <w:lang w:val="en-US"/>
+        </w:rPr>
+        <w:t>From this moment, I felt like I returned to my comfort zone. We have a database, we found a suitable model that could deal with the received data, generate graphs and histograms, and analyze the results obtained. We went back to cleaning the data repository, improving the accuracy of the model, fine-tuning the graphs or the extracted results, and drawing conclusions from them.</w:t>
+      </w:r>
+    </w:p>
+    <w:p>
+      <w:pPr>
+        <w:spacing w:line="240" w:lineRule="auto"/>
+        <w:rPr>
+          <w:rFonts w:asciiTheme="majorHAnsi" w:hAnsiTheme="majorHAnsi" w:cstheme="majorHAnsi"/>
+          <w:sz w:val="24"/>
+          <w:szCs w:val="24"/>
+          <w:lang w:val="en-US"/>
+        </w:rPr>
+      </w:pPr>
+    </w:p>
+    <w:p>
+      <w:pPr>
+        <w:spacing w:line="240" w:lineRule="auto"/>
+        <w:rPr>
+          <w:rFonts w:asciiTheme="majorHAnsi" w:hAnsiTheme="majorHAnsi" w:cstheme="majorHAnsi"/>
+          <w:sz w:val="24"/>
+          <w:szCs w:val="24"/>
+          <w:lang w:val="en-US"/>
+        </w:rPr>
+      </w:pPr>
+      <w:r>
+        <w:rPr>
+          <w:rFonts w:asciiTheme="majorHAnsi" w:hAnsiTheme="majorHAnsi" w:cstheme="majorHAnsi"/>
+          <w:sz w:val="24"/>
+          <w:szCs w:val="24"/>
+          <w:lang w:val="en-US"/>
+        </w:rPr>
+        <w:t>This workshop allowed me to explore various aspects that I was not familiar with, from the research field of gender in the world of employment, through the research work itself, and even touching on the world of NLP and its practical application for solving real problems.</w:t>
+      </w:r>
+    </w:p>
+    <w:p>
+      <w:pPr>
+        <w:spacing w:line="240" w:lineRule="auto"/>
+        <w:rPr>
+          <w:rFonts w:asciiTheme="majorHAnsi" w:hAnsiTheme="majorHAnsi" w:cstheme="majorHAnsi"/>
+          <w:sz w:val="24"/>
+          <w:szCs w:val="24"/>
+          <w:lang w:val="en-US"/>
+        </w:rPr>
+      </w:pPr>
+    </w:p>
+    <w:p>
+      <w:pPr>
+        <w:spacing w:line="240" w:lineRule="auto"/>
+        <w:rPr>
+          <w:rFonts w:asciiTheme="majorHAnsi" w:hAnsiTheme="majorHAnsi" w:cstheme="majorHAnsi"/>
+          <w:sz w:val="24"/>
+          <w:szCs w:val="24"/>
+          <w:lang w:val="en-US"/>
+        </w:rPr>
+      </w:pPr>
+      <w:r>
+        <w:rPr>
+          <w:rFonts w:asciiTheme="majorHAnsi" w:hAnsiTheme="majorHAnsi" w:cstheme="majorHAnsi"/>
+          <w:sz w:val="24"/>
+          <w:szCs w:val="24"/>
+          <w:lang w:val="en-US"/>
+        </w:rPr>
+        <w:t>Thank you for the process, and good luck,</w:t>
+      </w:r>
+    </w:p>
+    <w:p>
+      <w:pPr>
+        <w:spacing w:line="240" w:lineRule="auto"/>
+        <w:rPr>
+          <w:rFonts w:asciiTheme="majorHAnsi" w:hAnsiTheme="majorHAnsi" w:cstheme="majorHAnsi"/>
+          <w:sz w:val="24"/>
+          <w:szCs w:val="24"/>
+          <w:lang w:val="en-US"/>
+        </w:rPr>
+      </w:pPr>
+      <w:r>
+        <w:rPr>
+          <w:rFonts w:asciiTheme="majorHAnsi" w:hAnsiTheme="majorHAnsi" w:cstheme="majorHAnsi"/>
+          <w:sz w:val="24"/>
+          <w:szCs w:val="24"/>
+          <w:lang w:val="en-US"/>
+        </w:rPr>
+        <w:t>Ofer</w:t>
+      </w:r>
     </w:p>
     <w:sectPr>
       <w:pgSz w:w="11906" w:h="16838"/>
@@ -2195,7 +3896,7 @@
 </file>
 
 <file path=word/endnotes.xml><?xml version="1.0" encoding="utf-8"?>
-<w:endnotes xmlns:wpc="http://schemas.microsoft.com/office/word/2010/wordprocessingCanvas" xmlns:cx="http://schemas.microsoft.com/office/drawing/2014/chartex" xmlns:cx1="http://schemas.microsoft.com/office/drawing/2015/9/8/chartex" xmlns:cx2="http://schemas.microsoft.com/office/drawing/2015/10/21/chartex" xmlns:cx3="http://schemas.microsoft.com/office/drawing/2016/5/9/chartex" xmlns:cx4="http://schemas.microsoft.com/office/drawing/2016/5/10/chartex" xmlns:cx5="http://schemas.microsoft.com/office/drawing/2016/5/11/chartex" xmlns:cx6="http://schemas.microsoft.com/office/drawing/2016/5/12/chartex" xmlns:cx7="http://schemas.microsoft.com/office/drawing/2016/5/13/chartex" xmlns:cx8="http://schemas.microsoft.com/office/drawing/2016/5/14/chartex" xmlns:mc="http://schemas.openxmlformats.org/markup-compatibility/2006" xmlns:aink="http://schemas.microsoft.com/office/drawing/2016/ink" xmlns:am3d="http://schemas.microsoft.com/office/drawing/2017/model3d" xmlns:o="urn:schemas-microsoft-com:office:office" xmlns:oel="http://schemas.microsoft.com/office/2019/extlst" xmlns:r="http://schemas.openxmlformats.org/officeDocument/2006/relationships" xmlns:m="http://schemas.openxmlformats.org/officeDocument/2006/math" xmlns:v="urn:schemas-microsoft-com:vml" xmlns:wp14="http://schemas.microsoft.com/office/word/2010/wordprocessingDrawing" xmlns:wp="http://schemas.openxmlformats.org/drawingml/2006/wordprocessingDrawing" xmlns:w10="urn:schemas-microsoft-com:office:word" xmlns:w="http://schemas.openxmlformats.org/wordprocessingml/2006/main" xmlns:w14="http://schemas.microsoft.com/office/word/2010/wordml" xmlns:w15="http://schemas.microsoft.com/office/word/2012/wordml" xmlns:w16cex="http://schemas.microsoft.com/office/word/2018/wordml/cex" xmlns:w16cid="http://schemas.microsoft.com/office/word/2016/wordml/cid" xmlns:w16="http://schemas.microsoft.com/office/word/2018/wordml" xmlns:w16du="http://schemas.microsoft.com/office/word/2023/wordml/word16du" xmlns:w16sdtdh="http://schemas.microsoft.com/office/word/2020/wordml/sdtdatahash" xmlns:w16se="http://schemas.microsoft.com/office/word/2015/wordml/symex" xmlns:wpg="http://schemas.microsoft.com/office/word/2010/wordprocessingGroup" xmlns:wpi="http://schemas.microsoft.com/office/word/2010/wordprocessingInk" xmlns:wne="http://schemas.microsoft.com/office/word/2006/wordml" xmlns:wps="http://schemas.microsoft.com/office/word/2010/wordprocessingShape" mc:Ignorable="w14 w15 w16se w16cid w16 w16cex w16sdtdh wp14">
+<w:endnotes xmlns:wpc="http://schemas.microsoft.com/office/word/2010/wordprocessingCanvas" xmlns:cx="http://schemas.microsoft.com/office/drawing/2014/chartex" xmlns:cx1="http://schemas.microsoft.com/office/drawing/2015/9/8/chartex" xmlns:cx2="http://schemas.microsoft.com/office/drawing/2015/10/21/chartex" xmlns:cx3="http://schemas.microsoft.com/office/drawing/2016/5/9/chartex" xmlns:cx4="http://schemas.microsoft.com/office/drawing/2016/5/10/chartex" xmlns:cx5="http://schemas.microsoft.com/office/drawing/2016/5/11/chartex" xmlns:cx6="http://schemas.microsoft.com/office/drawing/2016/5/12/chartex" xmlns:cx7="http://schemas.microsoft.com/office/drawing/2016/5/13/chartex" xmlns:cx8="http://schemas.microsoft.com/office/drawing/2016/5/14/chartex" xmlns:mc="http://schemas.openxmlformats.org/markup-compatibility/2006" xmlns:aink="http://schemas.microsoft.com/office/drawing/2016/ink" xmlns:am3d="http://schemas.microsoft.com/office/drawing/2017/model3d" xmlns:o="urn:schemas-microsoft-com:office:office" xmlns:oel="http://schemas.microsoft.com/office/2019/extlst" xmlns:r="http://schemas.openxmlformats.org/officeDocument/2006/relationships" xmlns:m="http://schemas.openxmlformats.org/officeDocument/2006/math" xmlns:v="urn:schemas-microsoft-com:vml" xmlns:wp14="http://schemas.microsoft.com/office/word/2010/wordprocessingDrawing" xmlns:wp="http://schemas.openxmlformats.org/drawingml/2006/wordprocessingDrawing" xmlns:w10="urn:schemas-microsoft-com:office:word" xmlns:w="http://schemas.openxmlformats.org/wordprocessingml/2006/main" xmlns:w14="http://schemas.microsoft.com/office/word/2010/wordml" xmlns:w15="http://schemas.microsoft.com/office/word/2012/wordml" xmlns:w16cex="http://schemas.microsoft.com/office/word/2018/wordml/cex" xmlns:w16cid="http://schemas.microsoft.com/office/word/2016/wordml/cid" xmlns:w16="http://schemas.microsoft.com/office/word/2018/wordml" xmlns:w16sdtdh="http://schemas.microsoft.com/office/word/2020/wordml/sdtdatahash" xmlns:w16se="http://schemas.microsoft.com/office/word/2015/wordml/symex" xmlns:wpg="http://schemas.microsoft.com/office/word/2010/wordprocessingGroup" xmlns:wpi="http://schemas.microsoft.com/office/word/2010/wordprocessingInk" xmlns:wne="http://schemas.microsoft.com/office/word/2006/wordml" xmlns:wps="http://schemas.microsoft.com/office/word/2010/wordprocessingShape" mc:Ignorable="w14 w15 w16se w16cid w16 w16cex w16sdtdh wp14">
   <w:endnote w:type="separator" w:id="-1">
     <w:p>
       <w:pPr>
@@ -2220,7 +3921,7 @@
 </file>
 
 <file path=word/footnotes.xml><?xml version="1.0" encoding="utf-8"?>
-<w:footnotes xmlns:wpc="http://schemas.microsoft.com/office/word/2010/wordprocessingCanvas" xmlns:cx="http://schemas.microsoft.com/office/drawing/2014/chartex" xmlns:cx1="http://schemas.microsoft.com/office/drawing/2015/9/8/chartex" xmlns:cx2="http://schemas.microsoft.com/office/drawing/2015/10/21/chartex" xmlns:cx3="http://schemas.microsoft.com/office/drawing/2016/5/9/chartex" xmlns:cx4="http://schemas.microsoft.com/office/drawing/2016/5/10/chartex" xmlns:cx5="http://schemas.microsoft.com/office/drawing/2016/5/11/chartex" xmlns:cx6="http://schemas.microsoft.com/office/drawing/2016/5/12/chartex" xmlns:cx7="http://schemas.microsoft.com/office/drawing/2016/5/13/chartex" xmlns:cx8="http://schemas.microsoft.com/office/drawing/2016/5/14/chartex" xmlns:mc="http://schemas.openxmlformats.org/markup-compatibility/2006" xmlns:aink="http://schemas.microsoft.com/office/drawing/2016/ink" xmlns:am3d="http://schemas.microsoft.com/office/drawing/2017/model3d" xmlns:o="urn:schemas-microsoft-com:office:office" xmlns:oel="http://schemas.microsoft.com/office/2019/extlst" xmlns:r="http://schemas.openxmlformats.org/officeDocument/2006/relationships" xmlns:m="http://schemas.openxmlformats.org/officeDocument/2006/math" xmlns:v="urn:schemas-microsoft-com:vml" xmlns:wp14="http://schemas.microsoft.com/office/word/2010/wordprocessingDrawing" xmlns:wp="http://schemas.openxmlformats.org/drawingml/2006/wordprocessingDrawing" xmlns:w10="urn:schemas-microsoft-com:office:word" xmlns:w="http://schemas.openxmlformats.org/wordprocessingml/2006/main" xmlns:w14="http://schemas.microsoft.com/office/word/2010/wordml" xmlns:w15="http://schemas.microsoft.com/office/word/2012/wordml" xmlns:w16cex="http://schemas.microsoft.com/office/word/2018/wordml/cex" xmlns:w16cid="http://schemas.microsoft.com/office/word/2016/wordml/cid" xmlns:w16="http://schemas.microsoft.com/office/word/2018/wordml" xmlns:w16du="http://schemas.microsoft.com/office/word/2023/wordml/word16du" xmlns:w16sdtdh="http://schemas.microsoft.com/office/word/2020/wordml/sdtdatahash" xmlns:w16se="http://schemas.microsoft.com/office/word/2015/wordml/symex" xmlns:wpg="http://schemas.microsoft.com/office/word/2010/wordprocessingGroup" xmlns:wpi="http://schemas.microsoft.com/office/word/2010/wordprocessingInk" xmlns:wne="http://schemas.microsoft.com/office/word/2006/wordml" xmlns:wps="http://schemas.microsoft.com/office/word/2010/wordprocessingShape" mc:Ignorable="w14 w15 w16se w16cid w16 w16cex w16sdtdh wp14">
+<w:footnotes xmlns:wpc="http://schemas.microsoft.com/office/word/2010/wordprocessingCanvas" xmlns:cx="http://schemas.microsoft.com/office/drawing/2014/chartex" xmlns:cx1="http://schemas.microsoft.com/office/drawing/2015/9/8/chartex" xmlns:cx2="http://schemas.microsoft.com/office/drawing/2015/10/21/chartex" xmlns:cx3="http://schemas.microsoft.com/office/drawing/2016/5/9/chartex" xmlns:cx4="http://schemas.microsoft.com/office/drawing/2016/5/10/chartex" xmlns:cx5="http://schemas.microsoft.com/office/drawing/2016/5/11/chartex" xmlns:cx6="http://schemas.microsoft.com/office/drawing/2016/5/12/chartex" xmlns:cx7="http://schemas.microsoft.com/office/drawing/2016/5/13/chartex" xmlns:cx8="http://schemas.microsoft.com/office/drawing/2016/5/14/chartex" xmlns:mc="http://schemas.openxmlformats.org/markup-compatibility/2006" xmlns:aink="http://schemas.microsoft.com/office/drawing/2016/ink" xmlns:am3d="http://schemas.microsoft.com/office/drawing/2017/model3d" xmlns:o="urn:schemas-microsoft-com:office:office" xmlns:oel="http://schemas.microsoft.com/office/2019/extlst" xmlns:r="http://schemas.openxmlformats.org/officeDocument/2006/relationships" xmlns:m="http://schemas.openxmlformats.org/officeDocument/2006/math" xmlns:v="urn:schemas-microsoft-com:vml" xmlns:wp14="http://schemas.microsoft.com/office/word/2010/wordprocessingDrawing" xmlns:wp="http://schemas.openxmlformats.org/drawingml/2006/wordprocessingDrawing" xmlns:w10="urn:schemas-microsoft-com:office:word" xmlns:w="http://schemas.openxmlformats.org/wordprocessingml/2006/main" xmlns:w14="http://schemas.microsoft.com/office/word/2010/wordml" xmlns:w15="http://schemas.microsoft.com/office/word/2012/wordml" xmlns:w16cex="http://schemas.microsoft.com/office/word/2018/wordml/cex" xmlns:w16cid="http://schemas.microsoft.com/office/word/2016/wordml/cid" xmlns:w16="http://schemas.microsoft.com/office/word/2018/wordml" xmlns:w16sdtdh="http://schemas.microsoft.com/office/word/2020/wordml/sdtdatahash" xmlns:w16se="http://schemas.microsoft.com/office/word/2015/wordml/symex" xmlns:wpg="http://schemas.microsoft.com/office/word/2010/wordprocessingGroup" xmlns:wpi="http://schemas.microsoft.com/office/word/2010/wordprocessingInk" xmlns:wne="http://schemas.microsoft.com/office/word/2006/wordml" xmlns:wps="http://schemas.microsoft.com/office/word/2010/wordprocessingShape" mc:Ignorable="w14 w15 w16se w16cid w16 w16cex w16sdtdh wp14">
   <w:footnote w:type="separator" w:id="-1">
     <w:p>
       <w:pPr>
@@ -2245,8 +3946,97 @@
 </file>
 
 <file path=word/numbering.xml><?xml version="1.0" encoding="utf-8"?>
-<w:numbering xmlns:wpc="http://schemas.microsoft.com/office/word/2010/wordprocessingCanvas" xmlns:cx="http://schemas.microsoft.com/office/drawing/2014/chartex" xmlns:cx1="http://schemas.microsoft.com/office/drawing/2015/9/8/chartex" xmlns:cx2="http://schemas.microsoft.com/office/drawing/2015/10/21/chartex" xmlns:cx3="http://schemas.microsoft.com/office/drawing/2016/5/9/chartex" xmlns:cx4="http://schemas.microsoft.com/office/drawing/2016/5/10/chartex" xmlns:cx5="http://schemas.microsoft.com/office/drawing/2016/5/11/chartex" xmlns:cx6="http://schemas.microsoft.com/office/drawing/2016/5/12/chartex" xmlns:cx7="http://schemas.microsoft.com/office/drawing/2016/5/13/chartex" xmlns:cx8="http://schemas.microsoft.com/office/drawing/2016/5/14/chartex" xmlns:mc="http://schemas.openxmlformats.org/markup-compatibility/2006" xmlns:aink="http://schemas.microsoft.com/office/drawing/2016/ink" xmlns:am3d="http://schemas.microsoft.com/office/drawing/2017/model3d" xmlns:o="urn:schemas-microsoft-com:office:office" xmlns:oel="http://schemas.microsoft.com/office/2019/extlst" xmlns:r="http://schemas.openxmlformats.org/officeDocument/2006/relationships" xmlns:m="http://schemas.openxmlformats.org/officeDocument/2006/math" xmlns:v="urn:schemas-microsoft-com:vml" xmlns:wp14="http://schemas.microsoft.com/office/word/2010/wordprocessingDrawing" xmlns:wp="http://schemas.openxmlformats.org/drawingml/2006/wordprocessingDrawing" xmlns:w10="urn:schemas-microsoft-com:office:word" xmlns:w="http://schemas.openxmlformats.org/wordprocessingml/2006/main" xmlns:w14="http://schemas.microsoft.com/office/word/2010/wordml" xmlns:w15="http://schemas.microsoft.com/office/word/2012/wordml" xmlns:w16cex="http://schemas.microsoft.com/office/word/2018/wordml/cex" xmlns:w16cid="http://schemas.microsoft.com/office/word/2016/wordml/cid" xmlns:w16="http://schemas.microsoft.com/office/word/2018/wordml" xmlns:w16du="http://schemas.microsoft.com/office/word/2023/wordml/word16du" xmlns:w16sdtdh="http://schemas.microsoft.com/office/word/2020/wordml/sdtdatahash" xmlns:w16se="http://schemas.microsoft.com/office/word/2015/wordml/symex" xmlns:wpg="http://schemas.microsoft.com/office/word/2010/wordprocessingGroup" xmlns:wpi="http://schemas.microsoft.com/office/word/2010/wordprocessingInk" xmlns:wne="http://schemas.microsoft.com/office/word/2006/wordml" xmlns:wps="http://schemas.microsoft.com/office/word/2010/wordprocessingShape" mc:Ignorable="w14 w15 w16se w16cid w16 w16cex w16sdtdh wp14">
+<w:numbering xmlns:wpc="http://schemas.microsoft.com/office/word/2010/wordprocessingCanvas" xmlns:cx="http://schemas.microsoft.com/office/drawing/2014/chartex" xmlns:cx1="http://schemas.microsoft.com/office/drawing/2015/9/8/chartex" xmlns:cx2="http://schemas.microsoft.com/office/drawing/2015/10/21/chartex" xmlns:cx3="http://schemas.microsoft.com/office/drawing/2016/5/9/chartex" xmlns:cx4="http://schemas.microsoft.com/office/drawing/2016/5/10/chartex" xmlns:cx5="http://schemas.microsoft.com/office/drawing/2016/5/11/chartex" xmlns:cx6="http://schemas.microsoft.com/office/drawing/2016/5/12/chartex" xmlns:cx7="http://schemas.microsoft.com/office/drawing/2016/5/13/chartex" xmlns:cx8="http://schemas.microsoft.com/office/drawing/2016/5/14/chartex" xmlns:mc="http://schemas.openxmlformats.org/markup-compatibility/2006" xmlns:aink="http://schemas.microsoft.com/office/drawing/2016/ink" xmlns:am3d="http://schemas.microsoft.com/office/drawing/2017/model3d" xmlns:o="urn:schemas-microsoft-com:office:office" xmlns:oel="http://schemas.microsoft.com/office/2019/extlst" xmlns:r="http://schemas.openxmlformats.org/officeDocument/2006/relationships" xmlns:m="http://schemas.openxmlformats.org/officeDocument/2006/math" xmlns:v="urn:schemas-microsoft-com:vml" xmlns:wp14="http://schemas.microsoft.com/office/word/2010/wordprocessingDrawing" xmlns:wp="http://schemas.openxmlformats.org/drawingml/2006/wordprocessingDrawing" xmlns:w10="urn:schemas-microsoft-com:office:word" xmlns:w="http://schemas.openxmlformats.org/wordprocessingml/2006/main" xmlns:w14="http://schemas.microsoft.com/office/word/2010/wordml" xmlns:w15="http://schemas.microsoft.com/office/word/2012/wordml" xmlns:w16cex="http://schemas.microsoft.com/office/word/2018/wordml/cex" xmlns:w16cid="http://schemas.microsoft.com/office/word/2016/wordml/cid" xmlns:w16="http://schemas.microsoft.com/office/word/2018/wordml" xmlns:w16sdtdh="http://schemas.microsoft.com/office/word/2020/wordml/sdtdatahash" xmlns:w16se="http://schemas.microsoft.com/office/word/2015/wordml/symex" xmlns:wpg="http://schemas.microsoft.com/office/word/2010/wordprocessingGroup" xmlns:wpi="http://schemas.microsoft.com/office/word/2010/wordprocessingInk" xmlns:wne="http://schemas.microsoft.com/office/word/2006/wordml" xmlns:wps="http://schemas.microsoft.com/office/word/2010/wordprocessingShape" mc:Ignorable="w14 w15 w16se w16cid w16 w16cex w16sdtdh wp14">
   <w:abstractNum w:abstractNumId="0" w15:restartNumberingAfterBreak="0">
+    <w:nsid w:val="044D25AE"/>
+    <w:multiLevelType w:val="hybridMultilevel"/>
+    <w:tmpl w:val="4AF04F72"/>
+    <w:lvl w:ilvl="0" w:tplc="2000000F">
+      <w:start w:val="1"/>
+      <w:numFmt w:val="decimal"/>
+      <w:lvlText w:val="%1."/>
+      <w:lvlJc w:val="left"/>
+      <w:pPr>
+        <w:ind w:left="360" w:hanging="360"/>
+      </w:pPr>
+      <w:rPr>
+        <w:rFonts w:hint="default"/>
+      </w:rPr>
+    </w:lvl>
+    <w:lvl w:ilvl="1" w:tplc="20000019" w:tentative="1">
+      <w:start w:val="1"/>
+      <w:numFmt w:val="lowerLetter"/>
+      <w:lvlText w:val="%2."/>
+      <w:lvlJc w:val="left"/>
+      <w:pPr>
+        <w:ind w:left="1080" w:hanging="360"/>
+      </w:pPr>
+    </w:lvl>
+    <w:lvl w:ilvl="2" w:tplc="2000001B" w:tentative="1">
+      <w:start w:val="1"/>
+      <w:numFmt w:val="lowerRoman"/>
+      <w:lvlText w:val="%3."/>
+      <w:lvlJc w:val="right"/>
+      <w:pPr>
+        <w:ind w:left="1800" w:hanging="180"/>
+      </w:pPr>
+    </w:lvl>
+    <w:lvl w:ilvl="3" w:tplc="2000000F" w:tentative="1">
+      <w:start w:val="1"/>
+      <w:numFmt w:val="decimal"/>
+      <w:lvlText w:val="%4."/>
+      <w:lvlJc w:val="left"/>
+      <w:pPr>
+        <w:ind w:left="2520" w:hanging="360"/>
+      </w:pPr>
+    </w:lvl>
+    <w:lvl w:ilvl="4" w:tplc="20000019" w:tentative="1">
+      <w:start w:val="1"/>
+      <w:numFmt w:val="lowerLetter"/>
+      <w:lvlText w:val="%5."/>
+      <w:lvlJc w:val="left"/>
+      <w:pPr>
+        <w:ind w:left="3240" w:hanging="360"/>
+      </w:pPr>
+    </w:lvl>
+    <w:lvl w:ilvl="5" w:tplc="2000001B" w:tentative="1">
+      <w:start w:val="1"/>
+      <w:numFmt w:val="lowerRoman"/>
+      <w:lvlText w:val="%6."/>
+      <w:lvlJc w:val="right"/>
+      <w:pPr>
+        <w:ind w:left="3960" w:hanging="180"/>
+      </w:pPr>
+    </w:lvl>
+    <w:lvl w:ilvl="6" w:tplc="2000000F" w:tentative="1">
+      <w:start w:val="1"/>
+      <w:numFmt w:val="decimal"/>
+      <w:lvlText w:val="%7."/>
+      <w:lvlJc w:val="left"/>
+      <w:pPr>
+        <w:ind w:left="4680" w:hanging="360"/>
+      </w:pPr>
+    </w:lvl>
+    <w:lvl w:ilvl="7" w:tplc="20000019" w:tentative="1">
+      <w:start w:val="1"/>
+      <w:numFmt w:val="lowerLetter"/>
+      <w:lvlText w:val="%8."/>
+      <w:lvlJc w:val="left"/>
+      <w:pPr>
+        <w:ind w:left="5400" w:hanging="360"/>
+      </w:pPr>
+    </w:lvl>
+    <w:lvl w:ilvl="8" w:tplc="2000001B" w:tentative="1">
+      <w:start w:val="1"/>
+      <w:numFmt w:val="lowerRoman"/>
+      <w:lvlText w:val="%9."/>
+      <w:lvlJc w:val="right"/>
+      <w:pPr>
+        <w:ind w:left="6120" w:hanging="180"/>
+      </w:pPr>
+    </w:lvl>
+  </w:abstractNum>
+  <w:abstractNum w:abstractNumId="1" w15:restartNumberingAfterBreak="0">
     <w:nsid w:val="289B0015"/>
     <w:multiLevelType w:val="multilevel"/>
     <w:tmpl w:val="931404DE"/>
@@ -2390,7 +4180,7 @@
       </w:rPr>
     </w:lvl>
   </w:abstractNum>
-  <w:abstractNum w:abstractNumId="1" w15:restartNumberingAfterBreak="0">
+  <w:abstractNum w:abstractNumId="2" w15:restartNumberingAfterBreak="0">
     <w:nsid w:val="3E7E2A26"/>
     <w:multiLevelType w:val="multilevel"/>
     <w:tmpl w:val="931404DE"/>
@@ -2534,7 +4324,96 @@
       </w:rPr>
     </w:lvl>
   </w:abstractNum>
-  <w:abstractNum w:abstractNumId="2" w15:restartNumberingAfterBreak="0">
+  <w:abstractNum w:abstractNumId="3" w15:restartNumberingAfterBreak="0">
+    <w:nsid w:val="437228D3"/>
+    <w:multiLevelType w:val="hybridMultilevel"/>
+    <w:tmpl w:val="996AFF02"/>
+    <w:lvl w:ilvl="0" w:tplc="2000000F">
+      <w:start w:val="1"/>
+      <w:numFmt w:val="decimal"/>
+      <w:lvlText w:val="%1."/>
+      <w:lvlJc w:val="left"/>
+      <w:pPr>
+        <w:ind w:left="360" w:hanging="360"/>
+      </w:pPr>
+      <w:rPr>
+        <w:rFonts w:hint="default"/>
+      </w:rPr>
+    </w:lvl>
+    <w:lvl w:ilvl="1" w:tplc="20000019" w:tentative="1">
+      <w:start w:val="1"/>
+      <w:numFmt w:val="lowerLetter"/>
+      <w:lvlText w:val="%2."/>
+      <w:lvlJc w:val="left"/>
+      <w:pPr>
+        <w:ind w:left="1080" w:hanging="360"/>
+      </w:pPr>
+    </w:lvl>
+    <w:lvl w:ilvl="2" w:tplc="2000001B" w:tentative="1">
+      <w:start w:val="1"/>
+      <w:numFmt w:val="lowerRoman"/>
+      <w:lvlText w:val="%3."/>
+      <w:lvlJc w:val="right"/>
+      <w:pPr>
+        <w:ind w:left="1800" w:hanging="180"/>
+      </w:pPr>
+    </w:lvl>
+    <w:lvl w:ilvl="3" w:tplc="2000000F" w:tentative="1">
+      <w:start w:val="1"/>
+      <w:numFmt w:val="decimal"/>
+      <w:lvlText w:val="%4."/>
+      <w:lvlJc w:val="left"/>
+      <w:pPr>
+        <w:ind w:left="2520" w:hanging="360"/>
+      </w:pPr>
+    </w:lvl>
+    <w:lvl w:ilvl="4" w:tplc="20000019" w:tentative="1">
+      <w:start w:val="1"/>
+      <w:numFmt w:val="lowerLetter"/>
+      <w:lvlText w:val="%5."/>
+      <w:lvlJc w:val="left"/>
+      <w:pPr>
+        <w:ind w:left="3240" w:hanging="360"/>
+      </w:pPr>
+    </w:lvl>
+    <w:lvl w:ilvl="5" w:tplc="2000001B" w:tentative="1">
+      <w:start w:val="1"/>
+      <w:numFmt w:val="lowerRoman"/>
+      <w:lvlText w:val="%6."/>
+      <w:lvlJc w:val="right"/>
+      <w:pPr>
+        <w:ind w:left="3960" w:hanging="180"/>
+      </w:pPr>
+    </w:lvl>
+    <w:lvl w:ilvl="6" w:tplc="2000000F" w:tentative="1">
+      <w:start w:val="1"/>
+      <w:numFmt w:val="decimal"/>
+      <w:lvlText w:val="%7."/>
+      <w:lvlJc w:val="left"/>
+      <w:pPr>
+        <w:ind w:left="4680" w:hanging="360"/>
+      </w:pPr>
+    </w:lvl>
+    <w:lvl w:ilvl="7" w:tplc="20000019" w:tentative="1">
+      <w:start w:val="1"/>
+      <w:numFmt w:val="lowerLetter"/>
+      <w:lvlText w:val="%8."/>
+      <w:lvlJc w:val="left"/>
+      <w:pPr>
+        <w:ind w:left="5400" w:hanging="360"/>
+      </w:pPr>
+    </w:lvl>
+    <w:lvl w:ilvl="8" w:tplc="2000001B" w:tentative="1">
+      <w:start w:val="1"/>
+      <w:numFmt w:val="lowerRoman"/>
+      <w:lvlText w:val="%9."/>
+      <w:lvlJc w:val="right"/>
+      <w:pPr>
+        <w:ind w:left="6120" w:hanging="180"/>
+      </w:pPr>
+    </w:lvl>
+  </w:abstractNum>
+  <w:abstractNum w:abstractNumId="4" w15:restartNumberingAfterBreak="0">
     <w:nsid w:val="461F66FB"/>
     <w:multiLevelType w:val="multilevel"/>
     <w:tmpl w:val="CF1A8FBC"/>
@@ -2647,7 +4526,7 @@
       </w:pPr>
     </w:lvl>
   </w:abstractNum>
-  <w:abstractNum w:abstractNumId="3" w15:restartNumberingAfterBreak="0">
+  <w:abstractNum w:abstractNumId="5" w15:restartNumberingAfterBreak="0">
     <w:nsid w:val="5A45442C"/>
     <w:multiLevelType w:val="multilevel"/>
     <w:tmpl w:val="3F74C1CA"/>
@@ -2796,7 +4675,7 @@
       </w:rPr>
     </w:lvl>
   </w:abstractNum>
-  <w:abstractNum w:abstractNumId="4" w15:restartNumberingAfterBreak="0">
+  <w:abstractNum w:abstractNumId="6" w15:restartNumberingAfterBreak="0">
     <w:nsid w:val="62105CD4"/>
     <w:multiLevelType w:val="multilevel"/>
     <w:tmpl w:val="FC62E2D4"/>
@@ -2945,7 +4824,7 @@
       </w:rPr>
     </w:lvl>
   </w:abstractNum>
-  <w:abstractNum w:abstractNumId="5" w15:restartNumberingAfterBreak="0">
+  <w:abstractNum w:abstractNumId="7" w15:restartNumberingAfterBreak="0">
     <w:nsid w:val="688B5799"/>
     <w:multiLevelType w:val="multilevel"/>
     <w:tmpl w:val="BF76C40A"/>
@@ -3095,21 +4974,27 @@
     </w:lvl>
   </w:abstractNum>
   <w:num w:numId="1" w16cid:durableId="1877809414">
+    <w:abstractNumId w:val="4"/>
+  </w:num>
+  <w:num w:numId="2" w16cid:durableId="1135487538">
+    <w:abstractNumId w:val="6"/>
+  </w:num>
+  <w:num w:numId="3" w16cid:durableId="23598797">
+    <w:abstractNumId w:val="7"/>
+  </w:num>
+  <w:num w:numId="4" w16cid:durableId="1948852013">
     <w:abstractNumId w:val="2"/>
   </w:num>
-  <w:num w:numId="2" w16cid:durableId="1135487538">
-    <w:abstractNumId w:val="4"/>
-  </w:num>
-  <w:num w:numId="3" w16cid:durableId="23598797">
+  <w:num w:numId="5" w16cid:durableId="1179465082">
     <w:abstractNumId w:val="5"/>
   </w:num>
-  <w:num w:numId="4" w16cid:durableId="1948852013">
+  <w:num w:numId="6" w16cid:durableId="1386559785">
     <w:abstractNumId w:val="1"/>
   </w:num>
-  <w:num w:numId="5" w16cid:durableId="1179465082">
+  <w:num w:numId="7" w16cid:durableId="629867765">
     <w:abstractNumId w:val="3"/>
   </w:num>
-  <w:num w:numId="6" w16cid:durableId="1386559785">
+  <w:num w:numId="8" w16cid:durableId="910239213">
     <w:abstractNumId w:val="0"/>
   </w:num>
 </w:numbering>

</xml_diff>

<commit_message>
Update Gender bias in job descriptions.docx
</commit_message>
<xml_diff>
--- a/final report/Gender bias in job descriptions.docx
+++ b/final report/Gender bias in job descriptions.docx
@@ -3155,7 +3155,234 @@
           <w:sz w:val="24"/>
           <w:szCs w:val="24"/>
         </w:rPr>
-        <w:t>In the framework of the workshop, I had the opportunity to experience a completely different form of learning than what is commonly practiced in the university, especially in engineering and exact science faculties. The task was undefined, and so was the topic of the work. The lecturer spoke to us about emotions, feelings, and research (something amorphous?) instead of evidence, techniques, and algorithm</w:t>
+        <w:t>In the framework of the workshop, I had the opportunity to experience a completely different form of learning than what is commonly practiced in the university, especially in engineering and exact science faculties. The task was undefined, and so was the topic of the work. The lecturer spoke to us about emotions, feelings, and research (something amorphous?) instead of evidence, techniques, and algorithms - I won't lie, the confusion was significant.</w:t>
+      </w:r>
+    </w:p>
+    <w:p>
+      <w:pPr>
+        <w:spacing w:line="360" w:lineRule="auto"/>
+        <w:jc w:val="both"/>
+        <w:rPr>
+          <w:rFonts w:asciiTheme="majorHAnsi" w:hAnsiTheme="majorHAnsi" w:cstheme="majorHAnsi"/>
+          <w:sz w:val="24"/>
+          <w:szCs w:val="24"/>
+        </w:rPr>
+      </w:pPr>
+      <w:r>
+        <w:rPr>
+          <w:rFonts w:asciiTheme="majorHAnsi" w:hAnsiTheme="majorHAnsi" w:cstheme="majorHAnsi"/>
+          <w:sz w:val="24"/>
+          <w:szCs w:val="24"/>
+        </w:rPr>
+        <w:t>Throughout my life, I have made sure to dedicate some of my time to volunteering, mostly in the field of education and occasionally in other areas. However, I have never delved into the field of gender and the disparities between women and men. Liron raised the topic, and along with the opportunity to work with students in occupational studies, we had a good feeling that it was an important and interesting subject worth investing time and effort in.</w:t>
+      </w:r>
+    </w:p>
+    <w:p>
+      <w:pPr>
+        <w:spacing w:line="360" w:lineRule="auto"/>
+        <w:jc w:val="center"/>
+        <w:rPr>
+          <w:rFonts w:asciiTheme="majorHAnsi" w:hAnsiTheme="majorHAnsi" w:cstheme="majorHAnsi"/>
+          <w:i/>
+          <w:iCs/>
+          <w:sz w:val="24"/>
+          <w:szCs w:val="24"/>
+        </w:rPr>
+      </w:pPr>
+      <w:r>
+        <w:rPr>
+          <w:rFonts w:asciiTheme="majorHAnsi" w:hAnsiTheme="majorHAnsi" w:cstheme="majorHAnsi"/>
+          <w:i/>
+          <w:iCs/>
+          <w:sz w:val="24"/>
+          <w:szCs w:val="24"/>
+        </w:rPr>
+        <w:t>Embracing Modesty and Humility</w:t>
+      </w:r>
+    </w:p>
+    <w:p>
+      <w:pPr>
+        <w:spacing w:line="360" w:lineRule="auto"/>
+        <w:jc w:val="both"/>
+        <w:rPr>
+          <w:rFonts w:asciiTheme="majorHAnsi" w:hAnsiTheme="majorHAnsi" w:cstheme="majorHAnsi"/>
+          <w:sz w:val="24"/>
+          <w:szCs w:val="24"/>
+        </w:rPr>
+      </w:pPr>
+      <w:r>
+        <w:rPr>
+          <w:rFonts w:asciiTheme="majorHAnsi" w:hAnsiTheme="majorHAnsi" w:cstheme="majorHAnsi"/>
+          <w:sz w:val="24"/>
+          <w:szCs w:val="24"/>
+        </w:rPr>
+        <w:t>The process began with reading articles and posts (with emphasis on the amazing blog by Moran Webber!). I always knew there was a gap, but the small details about how deeply it was ingrained in us, in our language, in the most basic habits, were both shocking and fascinating. The more I delved into it and shared my findings with my close surroundings, I discovered two things: first, even the women in my environment were not always aware of these hidden aspects (especially the men), and secondly, they identified with the feelings even when I somewhat belittled them because as a man, I didn't imagine they would resonate with some of the criticisms – from my perspective, it was an important lesson in modesty and humility.</w:t>
+      </w:r>
+    </w:p>
+    <w:p>
+      <w:pPr>
+        <w:spacing w:line="360" w:lineRule="auto"/>
+        <w:jc w:val="both"/>
+        <w:rPr>
+          <w:rFonts w:asciiTheme="majorHAnsi" w:hAnsiTheme="majorHAnsi" w:cstheme="majorHAnsi"/>
+          <w:sz w:val="24"/>
+          <w:szCs w:val="24"/>
+        </w:rPr>
+      </w:pPr>
+      <w:r>
+        <w:rPr>
+          <w:rFonts w:asciiTheme="majorHAnsi" w:hAnsiTheme="majorHAnsi" w:cstheme="majorHAnsi"/>
+          <w:sz w:val="24"/>
+          <w:szCs w:val="24"/>
+        </w:rPr>
+        <w:t>After learning about the topic, we wanted to connect with the students' task in the parallel course. We held a synchronization and expectation coordination meeting and found that there was a good connection. We contributed our ability to provide value to them with automated tools and data analysis, and they guided us on where our impact would be expressed in the field of human resources. Due to the different schedules between the courses, we had to adjust and "jump in the water".</w:t>
+      </w:r>
+    </w:p>
+    <w:p>
+      <w:pPr>
+        <w:spacing w:line="360" w:lineRule="auto"/>
+        <w:jc w:val="both"/>
+        <w:rPr>
+          <w:rFonts w:asciiTheme="majorHAnsi" w:hAnsiTheme="majorHAnsi" w:cstheme="majorHAnsi"/>
+          <w:sz w:val="24"/>
+          <w:szCs w:val="24"/>
+        </w:rPr>
+      </w:pPr>
+      <w:r>
+        <w:rPr>
+          <w:rFonts w:asciiTheme="majorHAnsi" w:hAnsiTheme="majorHAnsi" w:cstheme="majorHAnsi"/>
+          <w:sz w:val="24"/>
+          <w:szCs w:val="24"/>
+        </w:rPr>
+        <w:t xml:space="preserve">We formulated a relatively quick task without deep characterization of the broader research context we were required to adhere to, and we completed the task to enable the parallel group to continue their work. Later on, we used the basic output transferred to the parallel group as </w:t>
+      </w:r>
+      <w:r>
+        <w:rPr>
+          <w:rFonts w:asciiTheme="majorHAnsi" w:hAnsiTheme="majorHAnsi" w:cstheme="majorHAnsi"/>
+          <w:sz w:val="24"/>
+          <w:szCs w:val="24"/>
+        </w:rPr>
+        <w:lastRenderedPageBreak/>
+        <w:t>a "review" means for potential features in the model we developed, but collaboration with the parallel group came to an end due to scheduling incompatibilities – I believe that if we had better alignment, we could have achieved more significant results and learned more from this unique collaboration.</w:t>
+      </w:r>
+    </w:p>
+    <w:p>
+      <w:pPr>
+        <w:spacing w:line="360" w:lineRule="auto"/>
+        <w:jc w:val="center"/>
+        <w:rPr>
+          <w:rFonts w:asciiTheme="majorHAnsi" w:hAnsiTheme="majorHAnsi" w:cstheme="majorHAnsi"/>
+          <w:i/>
+          <w:iCs/>
+          <w:sz w:val="24"/>
+          <w:szCs w:val="24"/>
+        </w:rPr>
+      </w:pPr>
+      <w:r>
+        <w:rPr>
+          <w:rFonts w:asciiTheme="majorHAnsi" w:hAnsiTheme="majorHAnsi" w:cstheme="majorHAnsi"/>
+          <w:i/>
+          <w:iCs/>
+          <w:sz w:val="24"/>
+          <w:szCs w:val="24"/>
+        </w:rPr>
+        <w:t>Being Agile and Adaptive</w:t>
+      </w:r>
+    </w:p>
+    <w:p>
+      <w:pPr>
+        <w:spacing w:line="360" w:lineRule="auto"/>
+        <w:jc w:val="both"/>
+        <w:rPr>
+          <w:rFonts w:asciiTheme="majorHAnsi" w:hAnsiTheme="majorHAnsi" w:cstheme="majorHAnsi"/>
+          <w:sz w:val="24"/>
+          <w:szCs w:val="24"/>
+        </w:rPr>
+      </w:pPr>
+      <w:r>
+        <w:rPr>
+          <w:rFonts w:asciiTheme="majorHAnsi" w:hAnsiTheme="majorHAnsi" w:cstheme="majorHAnsi"/>
+          <w:sz w:val="24"/>
+          <w:szCs w:val="24"/>
+        </w:rPr>
+        <w:t>Our next challenge was to obtain relevant data repositories for our task. My main effort was to try to obtain a tagged data repository from a private company or association that would reflect the distribution of women and men who submitted resumes for a job. I tried reaching out to recruiters at Apple (where I work), to companies of friends from the high-tech industry, and even to utilize a family member's connection who has been working for years in employment in the Arab sector in order to establish contact with the "Aluma" association (managers of a course that involves students in the employment world as part of their studies), but all my collaborative efforts fell due to the privacy policies of the companies.</w:t>
+      </w:r>
+    </w:p>
+    <w:p>
+      <w:pPr>
+        <w:spacing w:line="360" w:lineRule="auto"/>
+        <w:jc w:val="center"/>
+        <w:rPr>
+          <w:rFonts w:asciiTheme="majorHAnsi" w:hAnsiTheme="majorHAnsi" w:cstheme="majorHAnsi"/>
+          <w:i/>
+          <w:iCs/>
+          <w:sz w:val="24"/>
+          <w:szCs w:val="24"/>
+        </w:rPr>
+      </w:pPr>
+      <w:r>
+        <w:rPr>
+          <w:rFonts w:asciiTheme="majorHAnsi" w:hAnsiTheme="majorHAnsi" w:cstheme="majorHAnsi"/>
+          <w:i/>
+          <w:iCs/>
+          <w:sz w:val="24"/>
+          <w:szCs w:val="24"/>
+        </w:rPr>
+        <w:t>Perseverance and Creativity in the Face of Challenges</w:t>
+      </w:r>
+    </w:p>
+    <w:p>
+      <w:pPr>
+        <w:spacing w:line="360" w:lineRule="auto"/>
+        <w:jc w:val="both"/>
+        <w:rPr>
+          <w:rFonts w:asciiTheme="majorHAnsi" w:hAnsiTheme="majorHAnsi" w:cstheme="majorHAnsi"/>
+          <w:sz w:val="24"/>
+          <w:szCs w:val="24"/>
+        </w:rPr>
+      </w:pPr>
+      <w:r>
+        <w:rPr>
+          <w:rFonts w:asciiTheme="majorHAnsi" w:hAnsiTheme="majorHAnsi" w:cstheme="majorHAnsi"/>
+          <w:sz w:val="24"/>
+          <w:szCs w:val="24"/>
+        </w:rPr>
+        <w:t xml:space="preserve">The enlightening suggestion by Yuval to use language models like GPT and/or BARD as a tagging model for the job descriptions we found was no less than exciting. We knew there would be challenges in the process (we didn't realize how many), but thanks to </w:t>
+      </w:r>
+      <w:r>
+        <w:rPr>
+          <w:rFonts w:asciiTheme="majorHAnsi" w:hAnsiTheme="majorHAnsi" w:cstheme="majorHAnsi"/>
+          <w:sz w:val="24"/>
+          <w:szCs w:val="24"/>
+        </w:rPr>
+        <w:t>perseverance</w:t>
+      </w:r>
+      <w:r>
+        <w:rPr>
+          <w:rFonts w:asciiTheme="majorHAnsi" w:hAnsiTheme="majorHAnsi" w:cstheme="majorHAnsi"/>
+          <w:sz w:val="24"/>
+          <w:szCs w:val="24"/>
+        </w:rPr>
+        <w:t>, we managed to create a model that even produced good results in a short period.</w:t>
+      </w:r>
+    </w:p>
+    <w:p>
+      <w:pPr>
+        <w:spacing w:line="360" w:lineRule="auto"/>
+        <w:jc w:val="both"/>
+        <w:rPr>
+          <w:rFonts w:asciiTheme="majorHAnsi" w:hAnsiTheme="majorHAnsi" w:cstheme="majorHAnsi"/>
+          <w:sz w:val="24"/>
+          <w:szCs w:val="24"/>
+        </w:rPr>
+      </w:pPr>
+      <w:r>
+        <w:rPr>
+          <w:rFonts w:asciiTheme="majorHAnsi" w:hAnsiTheme="majorHAnsi" w:cstheme="majorHAnsi"/>
+          <w:sz w:val="24"/>
+          <w:szCs w:val="24"/>
+        </w:rPr>
+        <w:t>From this moment, I felt like I returned to my comfort zone. We have a database, we found a suitable model that could deal with the received data, generate graphs and histograms, and analyze the results obtained. We went back to clean</w:t>
       </w:r>
       <w:bookmarkStart w:id="0" w:name="_GoBack"/>
       <w:bookmarkEnd w:id="0"/>
@@ -3165,310 +3392,27 @@
           <w:sz w:val="24"/>
           <w:szCs w:val="24"/>
         </w:rPr>
-        <w:t>s - I won't lie, the confusion was significant.</w:t>
-      </w:r>
-    </w:p>
-    <w:p>
-      <w:pPr>
-        <w:spacing w:line="360" w:lineRule="auto"/>
-        <w:jc w:val="both"/>
-        <w:rPr>
-          <w:rFonts w:asciiTheme="majorHAnsi" w:hAnsiTheme="majorHAnsi" w:cstheme="majorHAnsi"/>
-          <w:sz w:val="24"/>
-          <w:szCs w:val="24"/>
-        </w:rPr>
-      </w:pPr>
-      <w:r>
-        <w:rPr>
-          <w:rFonts w:asciiTheme="majorHAnsi" w:hAnsiTheme="majorHAnsi" w:cstheme="majorHAnsi"/>
-          <w:sz w:val="24"/>
-          <w:szCs w:val="24"/>
-        </w:rPr>
-        <w:t>Throughout my life, I have made sure to dedicate some of my time to volunteering, mostly in the field of education and occasionally in other areas. However, I have never delved into the field of gender and the disparities between women and men. Liron raised the topic, and along with the opportunity to work with students in occupational studies, we had a good feeling that it was an important and interesting subject worth investing time and effort in.</w:t>
-      </w:r>
-    </w:p>
-    <w:p>
-      <w:pPr>
-        <w:spacing w:line="360" w:lineRule="auto"/>
-        <w:jc w:val="both"/>
-        <w:rPr>
-          <w:rFonts w:asciiTheme="majorHAnsi" w:hAnsiTheme="majorHAnsi" w:cstheme="majorHAnsi"/>
-          <w:sz w:val="24"/>
-          <w:szCs w:val="24"/>
-        </w:rPr>
-      </w:pPr>
-    </w:p>
-    <w:p>
-      <w:pPr>
-        <w:spacing w:line="360" w:lineRule="auto"/>
-        <w:jc w:val="both"/>
-        <w:rPr>
-          <w:rFonts w:asciiTheme="majorHAnsi" w:hAnsiTheme="majorHAnsi" w:cstheme="majorHAnsi"/>
-          <w:i/>
-          <w:iCs/>
-          <w:sz w:val="24"/>
-          <w:szCs w:val="24"/>
-        </w:rPr>
-      </w:pPr>
-      <w:r>
-        <w:rPr>
-          <w:rFonts w:asciiTheme="majorHAnsi" w:hAnsiTheme="majorHAnsi" w:cstheme="majorHAnsi"/>
-          <w:i/>
-          <w:iCs/>
-          <w:sz w:val="24"/>
-          <w:szCs w:val="24"/>
-        </w:rPr>
-        <w:t>Embracing Modesty and Humility</w:t>
-      </w:r>
-    </w:p>
-    <w:p>
-      <w:pPr>
-        <w:spacing w:line="360" w:lineRule="auto"/>
-        <w:jc w:val="both"/>
-        <w:rPr>
-          <w:rFonts w:asciiTheme="majorHAnsi" w:hAnsiTheme="majorHAnsi" w:cstheme="majorHAnsi"/>
-          <w:sz w:val="24"/>
-          <w:szCs w:val="24"/>
-        </w:rPr>
-      </w:pPr>
-      <w:r>
-        <w:rPr>
-          <w:rFonts w:asciiTheme="majorHAnsi" w:hAnsiTheme="majorHAnsi" w:cstheme="majorHAnsi"/>
-          <w:sz w:val="24"/>
-          <w:szCs w:val="24"/>
-        </w:rPr>
-        <w:t>The process began with reading articles and posts (with emphasis on the amazing blog by Moran Webber!). I always knew there was a gap, but the small details about how deeply it was ingrained in us, in our language, in the most basic habits, were both shocking and fascinating. The more I delved into it and shared my findings with my close surroundings, I discovered two things: first, even the women in my environment were not always aware of these hidden aspects (especially the men), and secondly, they identified with the feelings even when I somewhat belittled them because as a man, I didn't imagine they would resonate with some of the criticisms – from my perspective, it was an important lesson in modesty and humility.</w:t>
-      </w:r>
-    </w:p>
-    <w:p>
-      <w:pPr>
-        <w:spacing w:line="360" w:lineRule="auto"/>
-        <w:jc w:val="both"/>
-        <w:rPr>
-          <w:rFonts w:asciiTheme="majorHAnsi" w:hAnsiTheme="majorHAnsi" w:cstheme="majorHAnsi"/>
-          <w:sz w:val="24"/>
-          <w:szCs w:val="24"/>
-        </w:rPr>
-      </w:pPr>
-      <w:r>
-        <w:rPr>
-          <w:rFonts w:asciiTheme="majorHAnsi" w:hAnsiTheme="majorHAnsi" w:cstheme="majorHAnsi"/>
-          <w:sz w:val="24"/>
-          <w:szCs w:val="24"/>
-        </w:rPr>
-        <w:t>After learning about the topic, we wanted to connect with the students' task in the parallel course. We held a synchronization and expectation coordination meeting and found that there was a good connection. We contributed our ability to provide value to them with automated tools and data analysis, and they guided us on where our impact would be expressed in the field of human resources. Due to the different schedules between the courses, we had to adjust and "jump in the water".</w:t>
-      </w:r>
-    </w:p>
-    <w:p>
-      <w:pPr>
-        <w:spacing w:line="360" w:lineRule="auto"/>
-        <w:jc w:val="both"/>
-        <w:rPr>
-          <w:rFonts w:asciiTheme="majorHAnsi" w:hAnsiTheme="majorHAnsi" w:cstheme="majorHAnsi"/>
-          <w:sz w:val="24"/>
-          <w:szCs w:val="24"/>
-        </w:rPr>
-      </w:pPr>
-      <w:r>
-        <w:rPr>
-          <w:rFonts w:asciiTheme="majorHAnsi" w:hAnsiTheme="majorHAnsi" w:cstheme="majorHAnsi"/>
-          <w:sz w:val="24"/>
-          <w:szCs w:val="24"/>
-        </w:rPr>
-        <w:t xml:space="preserve">We formulated a relatively quick task without deep characterization of the broader research context we were required to adhere to, and we completed the task to enable the parallel group </w:t>
-      </w:r>
-      <w:r>
-        <w:rPr>
-          <w:rFonts w:asciiTheme="majorHAnsi" w:hAnsiTheme="majorHAnsi" w:cstheme="majorHAnsi"/>
-          <w:sz w:val="24"/>
-          <w:szCs w:val="24"/>
-        </w:rPr>
-        <w:lastRenderedPageBreak/>
-        <w:t>to continue their work. Later on, we used the basic output transferred to the parallel group as a "review" means for potential features in the model we developed, but collaboration with the parallel group came to an end due to scheduling incompatibilities – I believe that if we had better alignment, we could have achieved more significant results and learned more from this unique collaboration.</w:t>
-      </w:r>
-    </w:p>
-    <w:p>
-      <w:pPr>
-        <w:spacing w:line="360" w:lineRule="auto"/>
-        <w:jc w:val="both"/>
-        <w:rPr>
-          <w:rFonts w:asciiTheme="majorHAnsi" w:hAnsiTheme="majorHAnsi" w:cstheme="majorHAnsi"/>
-          <w:sz w:val="24"/>
-          <w:szCs w:val="24"/>
-        </w:rPr>
-      </w:pPr>
-    </w:p>
-    <w:p>
-      <w:pPr>
-        <w:spacing w:line="360" w:lineRule="auto"/>
-        <w:jc w:val="both"/>
-        <w:rPr>
-          <w:rFonts w:asciiTheme="majorHAnsi" w:hAnsiTheme="majorHAnsi" w:cstheme="majorHAnsi"/>
-          <w:i/>
-          <w:iCs/>
-          <w:sz w:val="24"/>
-          <w:szCs w:val="24"/>
-        </w:rPr>
-      </w:pPr>
-      <w:r>
-        <w:rPr>
-          <w:rFonts w:asciiTheme="majorHAnsi" w:hAnsiTheme="majorHAnsi" w:cstheme="majorHAnsi"/>
-          <w:i/>
-          <w:iCs/>
-          <w:sz w:val="24"/>
-          <w:szCs w:val="24"/>
-        </w:rPr>
-        <w:t>Being Agile and Adaptive</w:t>
-      </w:r>
-    </w:p>
-    <w:p>
-      <w:pPr>
-        <w:spacing w:line="360" w:lineRule="auto"/>
-        <w:jc w:val="both"/>
-        <w:rPr>
-          <w:rFonts w:asciiTheme="majorHAnsi" w:hAnsiTheme="majorHAnsi" w:cstheme="majorHAnsi"/>
-          <w:sz w:val="24"/>
-          <w:szCs w:val="24"/>
-        </w:rPr>
-      </w:pPr>
-      <w:r>
-        <w:rPr>
-          <w:rFonts w:asciiTheme="majorHAnsi" w:hAnsiTheme="majorHAnsi" w:cstheme="majorHAnsi"/>
-          <w:sz w:val="24"/>
-          <w:szCs w:val="24"/>
-        </w:rPr>
-        <w:t>Our next challenge was to obtain relevant data repositories for our task. My main effort was to try to obtain a tagged data repository from a private company or association that would reflect the distribution of women and men who submitted resumes for a job. I tried reaching out to recruiters at Apple (where I work), to companies of friends from the high-tech industry, and even to utilize a family member's connection who has been working for years in employment in the Arab sector in order to establish contact with the "Aluma" association (managers of a course that involves students in the employment world as part of their studies), but all my collaborative efforts fell due to the privacy policies of the companies.</w:t>
-      </w:r>
-    </w:p>
-    <w:p>
-      <w:pPr>
-        <w:spacing w:line="360" w:lineRule="auto"/>
-        <w:jc w:val="both"/>
-        <w:rPr>
-          <w:rFonts w:asciiTheme="majorHAnsi" w:hAnsiTheme="majorHAnsi" w:cstheme="majorHAnsi"/>
-          <w:sz w:val="24"/>
-          <w:szCs w:val="24"/>
-        </w:rPr>
-      </w:pPr>
-    </w:p>
-    <w:p>
-      <w:pPr>
-        <w:spacing w:line="360" w:lineRule="auto"/>
-        <w:jc w:val="both"/>
-        <w:rPr>
-          <w:rFonts w:asciiTheme="majorHAnsi" w:hAnsiTheme="majorHAnsi" w:cstheme="majorHAnsi"/>
-          <w:i/>
-          <w:iCs/>
-          <w:sz w:val="24"/>
-          <w:szCs w:val="24"/>
-        </w:rPr>
-      </w:pPr>
-      <w:r>
-        <w:rPr>
-          <w:rFonts w:asciiTheme="majorHAnsi" w:hAnsiTheme="majorHAnsi" w:cstheme="majorHAnsi"/>
-          <w:i/>
-          <w:iCs/>
-          <w:sz w:val="24"/>
-          <w:szCs w:val="24"/>
-        </w:rPr>
-        <w:t>Perseverance and Creativity in the Face of Challenges</w:t>
-      </w:r>
-    </w:p>
-    <w:p>
-      <w:pPr>
-        <w:spacing w:line="360" w:lineRule="auto"/>
-        <w:jc w:val="both"/>
-        <w:rPr>
-          <w:rFonts w:asciiTheme="majorHAnsi" w:hAnsiTheme="majorHAnsi" w:cstheme="majorHAnsi"/>
-          <w:sz w:val="24"/>
-          <w:szCs w:val="24"/>
-        </w:rPr>
-      </w:pPr>
-      <w:r>
-        <w:rPr>
-          <w:rFonts w:asciiTheme="majorHAnsi" w:hAnsiTheme="majorHAnsi" w:cstheme="majorHAnsi"/>
-          <w:sz w:val="24"/>
-          <w:szCs w:val="24"/>
-        </w:rPr>
-        <w:t xml:space="preserve">The enlightening suggestion by Yuval to use language models like GPT and/or BARD as a tagging model for the job descriptions we found was no less than exciting. We knew there would be challenges in the process (we didn't realize how many), but thanks to </w:t>
-      </w:r>
-      <w:r>
-        <w:rPr>
-          <w:rFonts w:asciiTheme="majorHAnsi" w:hAnsiTheme="majorHAnsi" w:cstheme="majorHAnsi"/>
-          <w:sz w:val="24"/>
-          <w:szCs w:val="24"/>
-        </w:rPr>
-        <w:t>perseverance</w:t>
-      </w:r>
-      <w:r>
-        <w:rPr>
-          <w:rFonts w:asciiTheme="majorHAnsi" w:hAnsiTheme="majorHAnsi" w:cstheme="majorHAnsi"/>
-          <w:sz w:val="24"/>
-          <w:szCs w:val="24"/>
-        </w:rPr>
-        <w:t>, we managed to create a model that even produced good results in a short period.</w:t>
-      </w:r>
-    </w:p>
-    <w:p>
-      <w:pPr>
-        <w:spacing w:line="360" w:lineRule="auto"/>
-        <w:jc w:val="both"/>
-        <w:rPr>
-          <w:rFonts w:asciiTheme="majorHAnsi" w:hAnsiTheme="majorHAnsi" w:cstheme="majorHAnsi"/>
-          <w:sz w:val="24"/>
-          <w:szCs w:val="24"/>
-        </w:rPr>
-      </w:pPr>
-      <w:r>
-        <w:rPr>
-          <w:rFonts w:asciiTheme="majorHAnsi" w:hAnsiTheme="majorHAnsi" w:cstheme="majorHAnsi"/>
-          <w:sz w:val="24"/>
-          <w:szCs w:val="24"/>
-        </w:rPr>
-        <w:t>From this moment, I felt like I returned to my comfort zone. We have a database, we found a suitable model that could deal with the received data, generate graphs and histograms, and analyze the results obtained. We went back to cleaning the data repository, improving the accuracy of the model, fine-tuning the graphs or the extracted results, and drawing conclusions from them.</w:t>
-      </w:r>
-    </w:p>
-    <w:p>
-      <w:pPr>
-        <w:spacing w:line="360" w:lineRule="auto"/>
-        <w:jc w:val="both"/>
-        <w:rPr>
-          <w:rFonts w:asciiTheme="majorHAnsi" w:hAnsiTheme="majorHAnsi" w:cstheme="majorHAnsi"/>
-          <w:sz w:val="24"/>
-          <w:szCs w:val="24"/>
-        </w:rPr>
-      </w:pPr>
-    </w:p>
-    <w:p>
-      <w:pPr>
-        <w:spacing w:line="360" w:lineRule="auto"/>
-        <w:jc w:val="both"/>
-        <w:rPr>
-          <w:rFonts w:asciiTheme="majorHAnsi" w:hAnsiTheme="majorHAnsi" w:cstheme="majorHAnsi"/>
-          <w:sz w:val="24"/>
-          <w:szCs w:val="24"/>
-        </w:rPr>
-      </w:pPr>
-      <w:r>
-        <w:rPr>
-          <w:rFonts w:asciiTheme="majorHAnsi" w:hAnsiTheme="majorHAnsi" w:cstheme="majorHAnsi"/>
-          <w:sz w:val="24"/>
-          <w:szCs w:val="24"/>
-        </w:rPr>
-        <w:lastRenderedPageBreak/>
+        <w:t>ing the data repository, improving the accuracy of the model, fine-tuning the graphs or the extracted results, and drawing conclusions from them.</w:t>
+      </w:r>
+    </w:p>
+    <w:p>
+      <w:pPr>
+        <w:spacing w:line="360" w:lineRule="auto"/>
+        <w:jc w:val="both"/>
+        <w:rPr>
+          <w:rFonts w:asciiTheme="majorHAnsi" w:hAnsiTheme="majorHAnsi" w:cstheme="majorHAnsi"/>
+          <w:sz w:val="24"/>
+          <w:szCs w:val="24"/>
+        </w:rPr>
+      </w:pPr>
+      <w:r>
+        <w:rPr>
+          <w:rFonts w:asciiTheme="majorHAnsi" w:hAnsiTheme="majorHAnsi" w:cstheme="majorHAnsi"/>
+          <w:sz w:val="24"/>
+          <w:szCs w:val="24"/>
+        </w:rPr>
         <w:t>This workshop allowed me to explore various aspects that I was not familiar with, from the research field of gender in the world of employment, through the research work itself, and even touching on the world of NLP and its practical application for solving real problems.</w:t>
       </w:r>
-    </w:p>
-    <w:p>
-      <w:pPr>
-        <w:spacing w:line="360" w:lineRule="auto"/>
-        <w:jc w:val="both"/>
-        <w:rPr>
-          <w:rFonts w:asciiTheme="majorHAnsi" w:hAnsiTheme="majorHAnsi" w:cstheme="majorHAnsi"/>
-          <w:sz w:val="24"/>
-          <w:szCs w:val="24"/>
-        </w:rPr>
-      </w:pPr>
     </w:p>
     <w:p>
       <w:pPr>
@@ -5434,7 +5378,7 @@
 </file>
 
 <file path=customXml/itemProps1.xml><?xml version="1.0" encoding="utf-8"?>
-<ds:datastoreItem xmlns:ds="http://schemas.openxmlformats.org/officeDocument/2006/customXml" ds:itemID="{10F6586C-49A3-4F02-B3E7-3A8B2A5171B7}">
+<ds:datastoreItem xmlns:ds="http://schemas.openxmlformats.org/officeDocument/2006/customXml" ds:itemID="{5387110D-29F1-4585-BE82-8DDCABDBF980}">
   <ds:schemaRefs>
     <ds:schemaRef ds:uri="http://schemas.openxmlformats.org/officeDocument/2006/bibliography"/>
   </ds:schemaRefs>

</xml_diff>